<commit_message>
Added Glossary and definition of done
</commit_message>
<xml_diff>
--- a/docs/deliverables/Initial product vision.docx
+++ b/docs/deliverables/Initial product vision.docx
@@ -41,9 +41,6 @@
                 </w:rPr>
                 <w:alias w:val="Company"/>
                 <w:id w:val="13406915"/>
-                <w:placeholder>
-                  <w:docPart w:val="CA449681EBCF437699B1C24EE0B3CB9C"/>
-                </w:placeholder>
                 <w:dataBinding w:prefixMappings="xmlns:ns0='http://schemas.openxmlformats.org/officeDocument/2006/extended-properties'" w:xpath="/ns0:Properties[1]/ns0:Company[1]" w:storeItemID="{6668398D-A668-4E3E-A5EB-62B293D839F1}"/>
                 <w:text/>
               </w:sdtPr>
@@ -332,15 +329,27 @@
                   <w:pStyle w:val="NoSpacing"/>
                   <w:rPr>
                     <w:color w:val="4F81BD" w:themeColor="accent1"/>
-                    <w:lang w:val="nl-NL"/>
                   </w:rPr>
                 </w:pPr>
                 <w:r>
                   <w:rPr>
                     <w:color w:val="95B3D7" w:themeColor="accent1" w:themeTint="99"/>
-                    <w:lang w:val="nl-NL"/>
                   </w:rPr>
-                  <w:t>Vincent Robbemond (4174097)</w:t>
+                  <w:t xml:space="preserve">Vincent </w:t>
+                </w:r>
+                <w:proofErr w:type="spellStart"/>
+                <w:r>
+                  <w:rPr>
+                    <w:color w:val="95B3D7" w:themeColor="accent1" w:themeTint="99"/>
+                  </w:rPr>
+                  <w:t>Robbemond</w:t>
+                </w:r>
+                <w:proofErr w:type="spellEnd"/>
+                <w:r>
+                  <w:rPr>
+                    <w:color w:val="95B3D7" w:themeColor="accent1" w:themeTint="99"/>
+                  </w:rPr>
+                  <w:t xml:space="preserve"> (4174097)</w:t>
                 </w:r>
               </w:p>
               <w:p>
@@ -349,13 +358,11 @@
                   <w:rPr>
                     <w:rStyle w:val="Hyperlink"/>
                     <w:color w:val="D99594" w:themeColor="accent2" w:themeTint="99"/>
-                    <w:lang w:val="nl-NL"/>
                   </w:rPr>
                 </w:pPr>
                 <w:r>
                   <w:rPr>
                     <w:color w:val="D99594" w:themeColor="accent2" w:themeTint="99"/>
-                    <w:lang w:val="nl-NL"/>
                   </w:rPr>
                   <w:t>http://derkje-j.github.com/programming-life/#attribution</w:t>
                 </w:r>
@@ -435,9 +442,11 @@
           <w:lang w:val="en-US"/>
         </w:rPr>
       </w:pPr>
-      <w:bookmarkStart w:id="0" w:name="_Toc350525971"/>
-      <w:proofErr w:type="spellStart"/>
-      <w:r>
+      <w:bookmarkStart w:id="0" w:name="_Toc351154425"/>
+      <w:r>
+        <w:rPr>
+          <w:lang w:val="en-US"/>
+        </w:rPr>
         <w:lastRenderedPageBreak/>
         <w:t>Prefa</w:t>
       </w:r>
@@ -448,7 +457,6 @@
         <w:t>ce</w:t>
       </w:r>
       <w:bookmarkEnd w:id="0"/>
-      <w:proofErr w:type="spellEnd"/>
     </w:p>
     <w:p>
       <w:pPr>
@@ -515,7 +523,7 @@
           <w:r>
             <w:fldChar w:fldCharType="separate"/>
           </w:r>
-          <w:hyperlink w:anchor="_Toc350525971" w:history="1">
+          <w:hyperlink w:anchor="_Toc351154425" w:history="1">
             <w:r>
               <w:rPr>
                 <w:rStyle w:val="Hyperlink"/>
@@ -543,7 +551,7 @@
                 <w:noProof/>
                 <w:webHidden/>
               </w:rPr>
-              <w:instrText xml:space="preserve"> PAGEREF _Toc350525971 \h </w:instrText>
+              <w:instrText xml:space="preserve"> PAGEREF _Toc351154425 \h </w:instrText>
             </w:r>
             <w:r>
               <w:rPr>
@@ -586,7 +594,7 @@
               <w:lang w:eastAsia="nl-NL"/>
             </w:rPr>
           </w:pPr>
-          <w:hyperlink w:anchor="_Toc350525972" w:history="1">
+          <w:hyperlink w:anchor="_Toc351154426" w:history="1">
             <w:r>
               <w:rPr>
                 <w:rStyle w:val="Hyperlink"/>
@@ -614,7 +622,7 @@
                 <w:noProof/>
                 <w:webHidden/>
               </w:rPr>
-              <w:instrText xml:space="preserve"> PAGEREF _Toc350525972 \h </w:instrText>
+              <w:instrText xml:space="preserve"> PAGEREF _Toc351154426 \h </w:instrText>
             </w:r>
             <w:r>
               <w:rPr>
@@ -657,7 +665,7 @@
               <w:lang w:eastAsia="nl-NL"/>
             </w:rPr>
           </w:pPr>
-          <w:hyperlink w:anchor="_Toc350525973" w:history="1">
+          <w:hyperlink w:anchor="_Toc351154427" w:history="1">
             <w:r>
               <w:rPr>
                 <w:rStyle w:val="Hyperlink"/>
@@ -685,7 +693,7 @@
                 <w:noProof/>
                 <w:webHidden/>
               </w:rPr>
-              <w:instrText xml:space="preserve"> PAGEREF _Toc350525973 \h </w:instrText>
+              <w:instrText xml:space="preserve"> PAGEREF _Toc351154427 \h </w:instrText>
             </w:r>
             <w:r>
               <w:rPr>
@@ -728,7 +736,7 @@
               <w:lang w:eastAsia="nl-NL"/>
             </w:rPr>
           </w:pPr>
-          <w:hyperlink w:anchor="_Toc350525974" w:history="1">
+          <w:hyperlink w:anchor="_Toc351154428" w:history="1">
             <w:r>
               <w:rPr>
                 <w:rStyle w:val="Hyperlink"/>
@@ -756,7 +764,7 @@
                 <w:noProof/>
                 <w:webHidden/>
               </w:rPr>
-              <w:instrText xml:space="preserve"> PAGEREF _Toc350525974 \h </w:instrText>
+              <w:instrText xml:space="preserve"> PAGEREF _Toc351154428 \h </w:instrText>
             </w:r>
             <w:r>
               <w:rPr>
@@ -799,7 +807,7 @@
               <w:lang w:eastAsia="nl-NL"/>
             </w:rPr>
           </w:pPr>
-          <w:hyperlink w:anchor="_Toc350525975" w:history="1">
+          <w:hyperlink w:anchor="_Toc351154429" w:history="1">
             <w:r>
               <w:rPr>
                 <w:rStyle w:val="Hyperlink"/>
@@ -827,7 +835,7 @@
                 <w:noProof/>
                 <w:webHidden/>
               </w:rPr>
-              <w:instrText xml:space="preserve"> PAGEREF _Toc350525975 \h </w:instrText>
+              <w:instrText xml:space="preserve"> PAGEREF _Toc351154429 \h </w:instrText>
             </w:r>
             <w:r>
               <w:rPr>
@@ -870,7 +878,7 @@
               <w:lang w:eastAsia="nl-NL"/>
             </w:rPr>
           </w:pPr>
-          <w:hyperlink w:anchor="_Toc350525976" w:history="1">
+          <w:hyperlink w:anchor="_Toc351154430" w:history="1">
             <w:r>
               <w:rPr>
                 <w:rStyle w:val="Hyperlink"/>
@@ -898,7 +906,7 @@
                 <w:noProof/>
                 <w:webHidden/>
               </w:rPr>
-              <w:instrText xml:space="preserve"> PAGEREF _Toc350525976 \h </w:instrText>
+              <w:instrText xml:space="preserve"> PAGEREF _Toc351154430 \h </w:instrText>
             </w:r>
             <w:r>
               <w:rPr>
@@ -918,220 +926,7 @@
                 <w:noProof/>
                 <w:webHidden/>
               </w:rPr>
-              <w:t>4</w:t>
-            </w:r>
-            <w:r>
-              <w:rPr>
-                <w:noProof/>
-                <w:webHidden/>
-              </w:rPr>
-              <w:fldChar w:fldCharType="end"/>
-            </w:r>
-          </w:hyperlink>
-        </w:p>
-        <w:p>
-          <w:pPr>
-            <w:pStyle w:val="TOC3"/>
-            <w:tabs>
-              <w:tab w:val="right" w:leader="dot" w:pos="9062"/>
-            </w:tabs>
-            <w:rPr>
-              <w:rFonts w:eastAsiaTheme="minorEastAsia"/>
-              <w:noProof/>
-              <w:lang w:eastAsia="nl-NL"/>
-            </w:rPr>
-          </w:pPr>
-          <w:hyperlink w:anchor="_Toc350525977" w:history="1">
-            <w:r>
-              <w:rPr>
-                <w:rStyle w:val="Hyperlink"/>
-                <w:noProof/>
-                <w:lang w:val="en-US"/>
-              </w:rPr>
-              <w:t>Month 1</w:t>
-            </w:r>
-            <w:r>
-              <w:rPr>
-                <w:noProof/>
-                <w:webHidden/>
-              </w:rPr>
-              <w:tab/>
-            </w:r>
-            <w:r>
-              <w:rPr>
-                <w:noProof/>
-                <w:webHidden/>
-              </w:rPr>
-              <w:fldChar w:fldCharType="begin"/>
-            </w:r>
-            <w:r>
-              <w:rPr>
-                <w:noProof/>
-                <w:webHidden/>
-              </w:rPr>
-              <w:instrText xml:space="preserve"> PAGEREF _Toc350525977 \h </w:instrText>
-            </w:r>
-            <w:r>
-              <w:rPr>
-                <w:noProof/>
-                <w:webHidden/>
-              </w:rPr>
-            </w:r>
-            <w:r>
-              <w:rPr>
-                <w:noProof/>
-                <w:webHidden/>
-              </w:rPr>
-              <w:fldChar w:fldCharType="separate"/>
-            </w:r>
-            <w:r>
-              <w:rPr>
-                <w:noProof/>
-                <w:webHidden/>
-              </w:rPr>
-              <w:t>4</w:t>
-            </w:r>
-            <w:r>
-              <w:rPr>
-                <w:noProof/>
-                <w:webHidden/>
-              </w:rPr>
-              <w:fldChar w:fldCharType="end"/>
-            </w:r>
-          </w:hyperlink>
-        </w:p>
-        <w:p>
-          <w:pPr>
-            <w:pStyle w:val="TOC3"/>
-            <w:tabs>
-              <w:tab w:val="right" w:leader="dot" w:pos="9062"/>
-            </w:tabs>
-            <w:rPr>
-              <w:rFonts w:eastAsiaTheme="minorEastAsia"/>
-              <w:noProof/>
-              <w:lang w:eastAsia="nl-NL"/>
-            </w:rPr>
-          </w:pPr>
-          <w:hyperlink w:anchor="_Toc350525978" w:history="1">
-            <w:r>
-              <w:rPr>
-                <w:rStyle w:val="Hyperlink"/>
-                <w:noProof/>
-                <w:lang w:val="en-US"/>
-              </w:rPr>
-              <w:t>Month 2</w:t>
-            </w:r>
-            <w:r>
-              <w:rPr>
-                <w:noProof/>
-                <w:webHidden/>
-              </w:rPr>
-              <w:tab/>
-            </w:r>
-            <w:r>
-              <w:rPr>
-                <w:noProof/>
-                <w:webHidden/>
-              </w:rPr>
-              <w:fldChar w:fldCharType="begin"/>
-            </w:r>
-            <w:r>
-              <w:rPr>
-                <w:noProof/>
-                <w:webHidden/>
-              </w:rPr>
-              <w:instrText xml:space="preserve"> PAGEREF _Toc350525978 \h </w:instrText>
-            </w:r>
-            <w:r>
-              <w:rPr>
-                <w:noProof/>
-                <w:webHidden/>
-              </w:rPr>
-            </w:r>
-            <w:r>
-              <w:rPr>
-                <w:noProof/>
-                <w:webHidden/>
-              </w:rPr>
-              <w:fldChar w:fldCharType="separate"/>
-            </w:r>
-            <w:r>
-              <w:rPr>
-                <w:noProof/>
-                <w:webHidden/>
-              </w:rPr>
-              <w:t>4</w:t>
-            </w:r>
-            <w:r>
-              <w:rPr>
-                <w:noProof/>
-                <w:webHidden/>
-              </w:rPr>
-              <w:fldChar w:fldCharType="end"/>
-            </w:r>
-          </w:hyperlink>
-        </w:p>
-        <w:p>
-          <w:pPr>
-            <w:pStyle w:val="TOC3"/>
-            <w:tabs>
-              <w:tab w:val="right" w:leader="dot" w:pos="9062"/>
-            </w:tabs>
-            <w:rPr>
-              <w:rFonts w:eastAsiaTheme="minorEastAsia"/>
-              <w:noProof/>
-              <w:lang w:eastAsia="nl-NL"/>
-            </w:rPr>
-          </w:pPr>
-          <w:hyperlink w:anchor="_Toc350525979" w:history="1">
-            <w:r>
-              <w:rPr>
-                <w:rStyle w:val="Hyperlink"/>
-                <w:noProof/>
-                <w:lang w:val="en-US"/>
-              </w:rPr>
-              <w:t>Month 3</w:t>
-            </w:r>
-            <w:r>
-              <w:rPr>
-                <w:noProof/>
-                <w:webHidden/>
-              </w:rPr>
-              <w:tab/>
-            </w:r>
-            <w:r>
-              <w:rPr>
-                <w:noProof/>
-                <w:webHidden/>
-              </w:rPr>
-              <w:fldChar w:fldCharType="begin"/>
-            </w:r>
-            <w:r>
-              <w:rPr>
-                <w:noProof/>
-                <w:webHidden/>
-              </w:rPr>
-              <w:instrText xml:space="preserve"> PAGEREF _Toc350525979 \h </w:instrText>
-            </w:r>
-            <w:r>
-              <w:rPr>
-                <w:noProof/>
-                <w:webHidden/>
-              </w:rPr>
-            </w:r>
-            <w:r>
-              <w:rPr>
-                <w:noProof/>
-                <w:webHidden/>
-              </w:rPr>
-              <w:fldChar w:fldCharType="separate"/>
-            </w:r>
-            <w:r>
-              <w:rPr>
-                <w:noProof/>
-                <w:webHidden/>
-              </w:rPr>
-              <w:t>4</w:t>
+              <w:t>3</w:t>
             </w:r>
             <w:r>
               <w:rPr>
@@ -1154,7 +949,7 @@
               <w:lang w:eastAsia="nl-NL"/>
             </w:rPr>
           </w:pPr>
-          <w:hyperlink w:anchor="_Toc350525980" w:history="1">
+          <w:hyperlink w:anchor="_Toc351154431" w:history="1">
             <w:r>
               <w:rPr>
                 <w:rStyle w:val="Hyperlink"/>
@@ -1182,7 +977,7 @@
                 <w:noProof/>
                 <w:webHidden/>
               </w:rPr>
-              <w:instrText xml:space="preserve"> PAGEREF _Toc350525980 \h </w:instrText>
+              <w:instrText xml:space="preserve"> PAGEREF _Toc351154431 \h </w:instrText>
             </w:r>
             <w:r>
               <w:rPr>
@@ -1202,7 +997,7 @@
                 <w:noProof/>
                 <w:webHidden/>
               </w:rPr>
-              <w:t>4</w:t>
+              <w:t>5</w:t>
             </w:r>
             <w:r>
               <w:rPr>
@@ -1225,7 +1020,7 @@
               <w:lang w:eastAsia="nl-NL"/>
             </w:rPr>
           </w:pPr>
-          <w:hyperlink w:anchor="_Toc350525981" w:history="1">
+          <w:hyperlink w:anchor="_Toc351154432" w:history="1">
             <w:r>
               <w:rPr>
                 <w:rStyle w:val="Hyperlink"/>
@@ -1253,7 +1048,78 @@
                 <w:noProof/>
                 <w:webHidden/>
               </w:rPr>
-              <w:instrText xml:space="preserve"> PAGEREF _Toc350525981 \h </w:instrText>
+              <w:instrText xml:space="preserve"> PAGEREF _Toc351154432 \h </w:instrText>
+            </w:r>
+            <w:r>
+              <w:rPr>
+                <w:noProof/>
+                <w:webHidden/>
+              </w:rPr>
+            </w:r>
+            <w:r>
+              <w:rPr>
+                <w:noProof/>
+                <w:webHidden/>
+              </w:rPr>
+              <w:fldChar w:fldCharType="separate"/>
+            </w:r>
+            <w:r>
+              <w:rPr>
+                <w:noProof/>
+                <w:webHidden/>
+              </w:rPr>
+              <w:t>6</w:t>
+            </w:r>
+            <w:r>
+              <w:rPr>
+                <w:noProof/>
+                <w:webHidden/>
+              </w:rPr>
+              <w:fldChar w:fldCharType="end"/>
+            </w:r>
+          </w:hyperlink>
+        </w:p>
+        <w:p>
+          <w:pPr>
+            <w:pStyle w:val="TOC1"/>
+            <w:tabs>
+              <w:tab w:val="right" w:leader="dot" w:pos="9062"/>
+            </w:tabs>
+            <w:rPr>
+              <w:rFonts w:eastAsiaTheme="minorEastAsia"/>
+              <w:noProof/>
+              <w:lang w:eastAsia="nl-NL"/>
+            </w:rPr>
+          </w:pPr>
+          <w:hyperlink w:anchor="_Toc351154433" w:history="1">
+            <w:r>
+              <w:rPr>
+                <w:rStyle w:val="Hyperlink"/>
+                <w:noProof/>
+                <w:lang w:val="en-US"/>
+              </w:rPr>
+              <w:t>Glossary</w:t>
+            </w:r>
+            <w:r>
+              <w:rPr>
+                <w:noProof/>
+                <w:webHidden/>
+              </w:rPr>
+              <w:tab/>
+            </w:r>
+            <w:r>
+              <w:rPr>
+                <w:noProof/>
+                <w:webHidden/>
+              </w:rPr>
+              <w:fldChar w:fldCharType="begin"/>
+            </w:r>
+            <w:r>
+              <w:rPr>
+                <w:noProof/>
+                <w:webHidden/>
+              </w:rPr>
+              <w:instrText xml:space="preserve"> PAGEREF _Toc351154433 \h </w:instrText>
             </w:r>
             <w:r>
               <w:rPr>
@@ -1316,7 +1182,7 @@
           <w:lang w:val="en-US"/>
         </w:rPr>
       </w:pPr>
-      <w:bookmarkStart w:id="1" w:name="_Toc350525972"/>
+      <w:bookmarkStart w:id="1" w:name="_Toc351154426"/>
       <w:r>
         <w:rPr>
           <w:lang w:val="en-US"/>
@@ -1634,6 +1500,12 @@
         <w:rPr>
           <w:lang w:val="en-US"/>
         </w:rPr>
+        <w:t xml:space="preserve"> and we will iterate the development of the product using sprints.</w:t>
+      </w:r>
+      <w:r>
+        <w:rPr>
+          <w:lang w:val="en-US"/>
+        </w:rPr>
         <w:br w:type="page"/>
       </w:r>
     </w:p>
@@ -1644,7 +1516,7 @@
           <w:lang w:val="en-US"/>
         </w:rPr>
       </w:pPr>
-      <w:bookmarkStart w:id="2" w:name="_Toc350525973"/>
+      <w:bookmarkStart w:id="2" w:name="_Toc351154427"/>
       <w:r>
         <w:rPr>
           <w:lang w:val="en-US"/>
@@ -1686,7 +1558,7 @@
           <w:lang w:val="en-US"/>
         </w:rPr>
       </w:pPr>
-      <w:bookmarkStart w:id="3" w:name="_Toc350525974"/>
+      <w:bookmarkStart w:id="3" w:name="_Toc351154428"/>
       <w:r>
         <w:rPr>
           <w:lang w:val="en-US"/>
@@ -1813,13 +1685,7 @@
         <w:rPr>
           <w:lang w:val="en-US"/>
         </w:rPr>
-        <w:t>vary their p</w:t>
-      </w:r>
-      <w:r>
-        <w:rPr>
-          <w:lang w:val="en-US"/>
-        </w:rPr>
-        <w:t xml:space="preserve">roperties </w:t>
+        <w:t xml:space="preserve">vary their properties </w:t>
       </w:r>
       <w:r>
         <w:rPr>
@@ -1831,31 +1697,7 @@
         <w:rPr>
           <w:lang w:val="en-US"/>
         </w:rPr>
-        <w:t xml:space="preserve">’s, </w:t>
-      </w:r>
-      <w:r>
-        <w:rPr>
-          <w:lang w:val="en-US"/>
-        </w:rPr>
-        <w:t>simulate the interplay of elements in</w:t>
-      </w:r>
-      <w:r>
-        <w:rPr>
-          <w:lang w:val="en-US"/>
-        </w:rPr>
-        <w:t xml:space="preserve"> the cell </w:t>
-      </w:r>
-      <w:r>
-        <w:rPr>
-          <w:lang w:val="en-US"/>
-        </w:rPr>
-        <w:t>and see their outcome</w:t>
-      </w:r>
-      <w:r>
-        <w:rPr>
-          <w:lang w:val="en-US"/>
-        </w:rPr>
-        <w:t>.</w:t>
+        <w:t>’s, simulate the interplay of elements in the cell and see their outcome.</w:t>
       </w:r>
       <w:r>
         <w:rPr>
@@ -1912,25 +1754,7 @@
         <w:rPr>
           <w:lang w:val="en-US"/>
         </w:rPr>
-        <w:t>fast-</w:t>
-      </w:r>
-      <w:r>
-        <w:rPr>
-          <w:lang w:val="en-US"/>
-        </w:rPr>
-        <w:t>tracks</w:t>
-      </w:r>
-      <w:r>
-        <w:rPr>
-          <w:lang w:val="en-US"/>
-        </w:rPr>
-        <w:t xml:space="preserve"> </w:t>
-      </w:r>
-      <w:r>
-        <w:rPr>
-          <w:lang w:val="en-US"/>
-        </w:rPr>
-        <w:t>designing a cell by providing a GUI, enforces con</w:t>
+        <w:t>fast-tracks designing a cell by providing a GUI, enforces con</w:t>
       </w:r>
       <w:r>
         <w:rPr>
@@ -1970,7 +1794,7 @@
           <w:lang w:val="en-US"/>
         </w:rPr>
       </w:pPr>
-      <w:bookmarkStart w:id="4" w:name="_Toc350525975"/>
+      <w:bookmarkStart w:id="4" w:name="_Toc351154429"/>
       <w:r>
         <w:rPr>
           <w:lang w:val="en-US"/>
@@ -2216,6 +2040,7 @@
       <w:r>
         <w:rPr>
           <w:rStyle w:val="SubtleEmphasis"/>
+          <w:lang w:val="en-US"/>
         </w:rPr>
         <w:tab/>
       </w:r>
@@ -2487,27 +2312,16 @@
         <w:rPr>
           <w:rStyle w:val="SubtleEmphasis"/>
           <w:i w:val="0"/>
-        </w:rPr>
-      </w:pPr>
-      <w:r>
-        <w:rPr>
-          <w:rStyle w:val="SubtleEmphasis"/>
+          <w:lang w:val="en-US"/>
+        </w:rPr>
+      </w:pPr>
+      <w:r>
+        <w:rPr>
+          <w:rStyle w:val="SubtleEmphasis"/>
+          <w:lang w:val="en-US"/>
         </w:rPr>
         <w:tab/>
-      </w:r>
-      <w:proofErr w:type="spellStart"/>
-      <w:r>
-        <w:rPr>
-          <w:rStyle w:val="SubtleEmphasis"/>
-        </w:rPr>
-        <w:t>Note</w:t>
-      </w:r>
-      <w:proofErr w:type="spellEnd"/>
-      <w:r>
-        <w:rPr>
-          <w:rStyle w:val="SubtleEmphasis"/>
-        </w:rPr>
-        <w:t xml:space="preserve">: GUI option to select the </w:t>
+        <w:t xml:space="preserve">Note: GUI option to select the </w:t>
       </w:r>
       <w:r>
         <w:rPr>
@@ -2519,6 +2333,7 @@
       <w:r>
         <w:rPr>
           <w:rStyle w:val="SubtleEmphasis"/>
+          <w:lang w:val="en-US"/>
         </w:rPr>
         <w:t>.</w:t>
       </w:r>
@@ -2530,7 +2345,7 @@
           <w:lang w:val="en-US"/>
         </w:rPr>
       </w:pPr>
-      <w:bookmarkStart w:id="5" w:name="_Toc350525976"/>
+      <w:bookmarkStart w:id="5" w:name="_Toc351154430"/>
       <w:r>
         <w:rPr>
           <w:lang w:val="en-US"/>
@@ -2839,14 +2654,7 @@
           <w:b/>
           <w:lang w:val="en-US"/>
         </w:rPr>
-        <w:t xml:space="preserve">Sprint </w:t>
-      </w:r>
-      <w:r>
-        <w:rPr>
-          <w:b/>
-          <w:lang w:val="en-US"/>
-        </w:rPr>
-        <w:t>3 (</w:t>
+        <w:t>Sprint 3 (</w:t>
       </w:r>
       <w:r>
         <w:rPr>
@@ -2892,21 +2700,7 @@
           <w:b/>
           <w:lang w:val="en-US"/>
         </w:rPr>
-        <w:t xml:space="preserve">Sprint </w:t>
-      </w:r>
-      <w:r>
-        <w:rPr>
-          <w:b/>
-          <w:lang w:val="en-US"/>
-        </w:rPr>
-        <w:t>4</w:t>
-      </w:r>
-      <w:r>
-        <w:rPr>
-          <w:b/>
-          <w:lang w:val="en-US"/>
-        </w:rPr>
-        <w:t xml:space="preserve"> (</w:t>
+        <w:t>Sprint 4 (</w:t>
       </w:r>
       <w:r>
         <w:rPr>
@@ -2958,61 +2752,270 @@
         <w:rPr>
           <w:lang w:val="en-US"/>
         </w:rPr>
+        <w:t xml:space="preserve"> Initial rigorous acceptance tests, as the next sprint as a product demo.</w:t>
+      </w:r>
+    </w:p>
+    <w:p>
+      <w:pPr>
+        <w:rPr>
+          <w:lang w:val="en-US"/>
+        </w:rPr>
+      </w:pPr>
+      <w:r>
+        <w:rPr>
+          <w:b/>
+          <w:lang w:val="en-US"/>
+        </w:rPr>
+        <w:t>Sprint 5 (</w:t>
+      </w:r>
+      <w:r>
+        <w:rPr>
+          <w:b/>
+          <w:lang w:val="en-US"/>
+        </w:rPr>
+        <w:t>Q4/W2</w:t>
+      </w:r>
+      <w:r>
+        <w:rPr>
+          <w:b/>
+          <w:lang w:val="en-US"/>
+        </w:rPr>
+        <w:t>) Demo product</w:t>
+      </w:r>
+      <w:r>
+        <w:rPr>
+          <w:b/>
+          <w:lang w:val="en-US"/>
+        </w:rPr>
+        <w:br/>
+      </w:r>
+      <w:r>
+        <w:rPr>
+          <w:lang w:val="en-US"/>
+        </w:rPr>
+        <w:t>T</w:t>
+      </w:r>
+      <w:r>
+        <w:rPr>
+          <w:lang w:val="en-US"/>
+        </w:rPr>
+        <w:t xml:space="preserve">he product should be usable, stable and completed in terms of the items that are considered MUST. </w:t>
+      </w:r>
+      <w:r>
+        <w:rPr>
+          <w:lang w:val="en-US"/>
+        </w:rPr>
+        <w:t>This means that the first 4 items from the High-Level Product backlog are incorporated in this demo. The demo consists of a series of acceptance tests devised in sprint 4.</w:t>
+      </w:r>
+    </w:p>
+    <w:p>
+      <w:pPr>
+        <w:rPr>
+          <w:lang w:val="en-US"/>
+        </w:rPr>
+      </w:pPr>
+      <w:r>
+        <w:rPr>
+          <w:b/>
+          <w:lang w:val="en-US"/>
+        </w:rPr>
+        <w:t>Sprint 6 (</w:t>
+      </w:r>
+      <w:r>
+        <w:rPr>
+          <w:b/>
+          <w:lang w:val="en-US"/>
+        </w:rPr>
+        <w:t>Q4/W3</w:t>
+      </w:r>
+      <w:r>
+        <w:rPr>
+          <w:b/>
+          <w:lang w:val="en-US"/>
+        </w:rPr>
+        <w:t xml:space="preserve">) </w:t>
+      </w:r>
+      <w:r>
+        <w:rPr>
+          <w:b/>
+          <w:lang w:val="en-US"/>
+        </w:rPr>
+        <w:br/>
+      </w:r>
+      <w:r>
+        <w:rPr>
+          <w:lang w:val="en-US"/>
+        </w:rPr>
+        <w:t xml:space="preserve">The models created can now be saved and loaded. </w:t>
+      </w:r>
+      <w:r>
+        <w:rPr>
+          <w:lang w:val="en-US"/>
+        </w:rPr>
+        <w:t>Feedback on module constraints is visible</w:t>
+      </w:r>
+    </w:p>
+    <w:p>
+      <w:pPr>
+        <w:rPr>
+          <w:lang w:val="en-US"/>
+        </w:rPr>
+      </w:pPr>
+      <w:r>
+        <w:rPr>
+          <w:b/>
+          <w:lang w:val="en-US"/>
+        </w:rPr>
+        <w:t>Sprint 7 (</w:t>
+      </w:r>
+      <w:r>
+        <w:rPr>
+          <w:b/>
+          <w:lang w:val="en-US"/>
+        </w:rPr>
+        <w:t>Q4/W4</w:t>
+      </w:r>
+      <w:r>
+        <w:rPr>
+          <w:b/>
+          <w:lang w:val="en-US"/>
+        </w:rPr>
+        <w:t xml:space="preserve">) </w:t>
+      </w:r>
+      <w:r>
+        <w:rPr>
+          <w:b/>
+          <w:lang w:val="en-US"/>
+        </w:rPr>
+        <w:br/>
+      </w:r>
+      <w:r>
+        <w:rPr>
+          <w:lang w:val="en-US"/>
+        </w:rPr>
+        <w:t>Feedback on errors and optimization is now visible in the application.</w:t>
+      </w:r>
+    </w:p>
+    <w:p>
+      <w:pPr>
+        <w:rPr>
+          <w:lang w:val="en-US"/>
+        </w:rPr>
+      </w:pPr>
+      <w:r>
+        <w:rPr>
+          <w:b/>
+          <w:lang w:val="en-US"/>
+        </w:rPr>
+        <w:t>Sprint 8 (</w:t>
+      </w:r>
+      <w:r>
+        <w:rPr>
+          <w:b/>
+          <w:lang w:val="en-US"/>
+        </w:rPr>
+        <w:t>Q4/W5</w:t>
+      </w:r>
+      <w:r>
+        <w:rPr>
+          <w:b/>
+          <w:lang w:val="en-US"/>
+        </w:rPr>
+        <w:t xml:space="preserve">) </w:t>
+      </w:r>
+      <w:r>
+        <w:rPr>
+          <w:b/>
+          <w:lang w:val="en-US"/>
+        </w:rPr>
+        <w:br/>
+      </w:r>
+      <w:r>
+        <w:rPr>
+          <w:lang w:val="en-US"/>
+        </w:rPr>
+        <w:t>Fixing failing unit/functional tests and conducting a</w:t>
+      </w:r>
+      <w:r>
+        <w:rPr>
+          <w:lang w:val="en-US"/>
+        </w:rPr>
+        <w:t xml:space="preserve">cceptance tests. </w:t>
+      </w:r>
+    </w:p>
+    <w:p>
+      <w:pPr>
+        <w:rPr>
+          <w:lang w:val="en-US"/>
+        </w:rPr>
+      </w:pPr>
+      <w:r>
+        <w:rPr>
+          <w:b/>
+          <w:lang w:val="en-US"/>
+        </w:rPr>
+        <w:t>Sprint 9 (</w:t>
+      </w:r>
+      <w:r>
+        <w:rPr>
+          <w:b/>
+          <w:lang w:val="en-US"/>
+        </w:rPr>
+        <w:t>Q4/W6</w:t>
+      </w:r>
+      <w:r>
+        <w:rPr>
+          <w:b/>
+          <w:lang w:val="en-US"/>
+        </w:rPr>
+        <w:t>)</w:t>
+      </w:r>
+      <w:r>
+        <w:rPr>
+          <w:b/>
+          <w:lang w:val="en-US"/>
+        </w:rPr>
+        <w:br/>
+      </w:r>
+      <w:r>
+        <w:rPr>
+          <w:lang w:val="en-US"/>
+        </w:rPr>
+        <w:t>The product is internationalized.</w:t>
+      </w:r>
+      <w:r>
+        <w:rPr>
+          <w:lang w:val="en-US"/>
+        </w:rPr>
         <w:t xml:space="preserve"> </w:t>
       </w:r>
-      <w:r>
-        <w:rPr>
-          <w:lang w:val="en-US"/>
-        </w:rPr>
-        <w:t>Initial rigorous acceptance test</w:t>
-      </w:r>
-      <w:r>
-        <w:rPr>
-          <w:lang w:val="en-US"/>
-        </w:rPr>
-        <w:t>s, as the next sprint as a product demo.</w:t>
-      </w:r>
-    </w:p>
-    <w:p>
-      <w:pPr>
-        <w:rPr>
-          <w:lang w:val="en-US"/>
-        </w:rPr>
-      </w:pPr>
-      <w:r>
-        <w:rPr>
-          <w:b/>
-          <w:lang w:val="en-US"/>
-        </w:rPr>
-        <w:t xml:space="preserve">Sprint </w:t>
-      </w:r>
-      <w:r>
-        <w:rPr>
-          <w:b/>
-          <w:lang w:val="en-US"/>
-        </w:rPr>
-        <w:t xml:space="preserve">5 </w:t>
-      </w:r>
-      <w:r>
-        <w:rPr>
-          <w:b/>
-          <w:lang w:val="en-US"/>
-        </w:rPr>
-        <w:t>(</w:t>
-      </w:r>
-      <w:r>
-        <w:rPr>
-          <w:b/>
-          <w:lang w:val="en-US"/>
-        </w:rPr>
-        <w:t>Q4/W2</w:t>
-      </w:r>
-      <w:r>
-        <w:rPr>
-          <w:b/>
-          <w:lang w:val="en-US"/>
-        </w:rPr>
-        <w:t>) Demo product</w:t>
+    </w:p>
+    <w:p>
+      <w:pPr>
+        <w:rPr>
+          <w:lang w:val="en-US"/>
+        </w:rPr>
+      </w:pPr>
+      <w:r>
+        <w:rPr>
+          <w:b/>
+          <w:lang w:val="en-US"/>
+        </w:rPr>
+        <w:t>Sprint 10 (</w:t>
+      </w:r>
+      <w:r>
+        <w:rPr>
+          <w:b/>
+          <w:lang w:val="en-US"/>
+        </w:rPr>
+        <w:t>Q4/W7</w:t>
+      </w:r>
+      <w:r>
+        <w:rPr>
+          <w:b/>
+          <w:lang w:val="en-US"/>
+        </w:rPr>
+        <w:t>)</w:t>
       </w:r>
       <w:r>
         <w:rPr>
@@ -3025,306 +3028,6 @@
         <w:rPr>
           <w:lang w:val="en-US"/>
         </w:rPr>
-        <w:t>T</w:t>
-      </w:r>
-      <w:r>
-        <w:rPr>
-          <w:lang w:val="en-US"/>
-        </w:rPr>
-        <w:t xml:space="preserve">he product should be usable, stable and completed in terms of the items that are considered MUST. </w:t>
-      </w:r>
-      <w:r>
-        <w:rPr>
-          <w:lang w:val="en-US"/>
-        </w:rPr>
-        <w:t>This means that the first 4 items from the High-Level Product backlog are incorporated in this demo. The demo consists of a series of acceptance tests devised in sprint 4.</w:t>
-      </w:r>
-    </w:p>
-    <w:p>
-      <w:pPr>
-        <w:rPr>
-          <w:lang w:val="en-US"/>
-        </w:rPr>
-      </w:pPr>
-      <w:r>
-        <w:rPr>
-          <w:b/>
-          <w:lang w:val="en-US"/>
-        </w:rPr>
-        <w:t xml:space="preserve">Sprint </w:t>
-      </w:r>
-      <w:r>
-        <w:rPr>
-          <w:b/>
-          <w:lang w:val="en-US"/>
-        </w:rPr>
-        <w:t>6</w:t>
-      </w:r>
-      <w:r>
-        <w:rPr>
-          <w:b/>
-          <w:lang w:val="en-US"/>
-        </w:rPr>
-        <w:t xml:space="preserve"> (</w:t>
-      </w:r>
-      <w:r>
-        <w:rPr>
-          <w:b/>
-          <w:lang w:val="en-US"/>
-        </w:rPr>
-        <w:t>Q4/W3</w:t>
-      </w:r>
-      <w:r>
-        <w:rPr>
-          <w:b/>
-          <w:lang w:val="en-US"/>
-        </w:rPr>
-        <w:t xml:space="preserve">) </w:t>
-      </w:r>
-      <w:r>
-        <w:rPr>
-          <w:b/>
-          <w:lang w:val="en-US"/>
-        </w:rPr>
-        <w:br/>
-      </w:r>
-      <w:r>
-        <w:rPr>
-          <w:lang w:val="en-US"/>
-        </w:rPr>
-        <w:t xml:space="preserve">The models created can now be saved and loaded. </w:t>
-      </w:r>
-      <w:r>
-        <w:rPr>
-          <w:lang w:val="en-US"/>
-        </w:rPr>
-        <w:t>Feedback on module constraints is visible</w:t>
-      </w:r>
-    </w:p>
-    <w:p>
-      <w:pPr>
-        <w:rPr>
-          <w:lang w:val="en-US"/>
-        </w:rPr>
-      </w:pPr>
-      <w:r>
-        <w:rPr>
-          <w:b/>
-          <w:lang w:val="en-US"/>
-        </w:rPr>
-        <w:t xml:space="preserve">Sprint </w:t>
-      </w:r>
-      <w:r>
-        <w:rPr>
-          <w:b/>
-          <w:lang w:val="en-US"/>
-        </w:rPr>
-        <w:t xml:space="preserve">7 </w:t>
-      </w:r>
-      <w:r>
-        <w:rPr>
-          <w:b/>
-          <w:lang w:val="en-US"/>
-        </w:rPr>
-        <w:t>(</w:t>
-      </w:r>
-      <w:r>
-        <w:rPr>
-          <w:b/>
-          <w:lang w:val="en-US"/>
-        </w:rPr>
-        <w:t>Q4/W4</w:t>
-      </w:r>
-      <w:r>
-        <w:rPr>
-          <w:b/>
-          <w:lang w:val="en-US"/>
-        </w:rPr>
-        <w:t xml:space="preserve">) </w:t>
-      </w:r>
-      <w:r>
-        <w:rPr>
-          <w:b/>
-          <w:lang w:val="en-US"/>
-        </w:rPr>
-        <w:br/>
-      </w:r>
-      <w:r>
-        <w:rPr>
-          <w:lang w:val="en-US"/>
-        </w:rPr>
-        <w:t>Feedback on errors and optimization is now visible in the application.</w:t>
-      </w:r>
-    </w:p>
-    <w:p>
-      <w:pPr>
-        <w:rPr>
-          <w:lang w:val="en-US"/>
-        </w:rPr>
-      </w:pPr>
-      <w:r>
-        <w:rPr>
-          <w:b/>
-          <w:lang w:val="en-US"/>
-        </w:rPr>
-        <w:t xml:space="preserve">Sprint </w:t>
-      </w:r>
-      <w:r>
-        <w:rPr>
-          <w:b/>
-          <w:lang w:val="en-US"/>
-        </w:rPr>
-        <w:t>8 (</w:t>
-      </w:r>
-      <w:r>
-        <w:rPr>
-          <w:b/>
-          <w:lang w:val="en-US"/>
-        </w:rPr>
-        <w:t>Q4/W5</w:t>
-      </w:r>
-      <w:r>
-        <w:rPr>
-          <w:b/>
-          <w:lang w:val="en-US"/>
-        </w:rPr>
-        <w:t xml:space="preserve">) </w:t>
-      </w:r>
-      <w:r>
-        <w:rPr>
-          <w:b/>
-          <w:lang w:val="en-US"/>
-        </w:rPr>
-        <w:br/>
-      </w:r>
-      <w:r>
-        <w:rPr>
-          <w:lang w:val="en-US"/>
-        </w:rPr>
-        <w:t>Fixing failing unit/functional tests and conducting a</w:t>
-      </w:r>
-      <w:r>
-        <w:rPr>
-          <w:lang w:val="en-US"/>
-        </w:rPr>
-        <w:t xml:space="preserve">cceptance tests. </w:t>
-      </w:r>
-    </w:p>
-    <w:p>
-      <w:pPr>
-        <w:rPr>
-          <w:lang w:val="en-US"/>
-        </w:rPr>
-      </w:pPr>
-      <w:r>
-        <w:rPr>
-          <w:b/>
-          <w:lang w:val="en-US"/>
-        </w:rPr>
-        <w:t xml:space="preserve">Sprint </w:t>
-      </w:r>
-      <w:r>
-        <w:rPr>
-          <w:b/>
-          <w:lang w:val="en-US"/>
-        </w:rPr>
-        <w:t>9</w:t>
-      </w:r>
-      <w:r>
-        <w:rPr>
-          <w:b/>
-          <w:lang w:val="en-US"/>
-        </w:rPr>
-        <w:t xml:space="preserve"> (</w:t>
-      </w:r>
-      <w:r>
-        <w:rPr>
-          <w:b/>
-          <w:lang w:val="en-US"/>
-        </w:rPr>
-        <w:t>Q4/W6</w:t>
-      </w:r>
-      <w:r>
-        <w:rPr>
-          <w:b/>
-          <w:lang w:val="en-US"/>
-        </w:rPr>
-        <w:t>)</w:t>
-      </w:r>
-      <w:bookmarkStart w:id="6" w:name="_GoBack"/>
-      <w:bookmarkEnd w:id="6"/>
-      <w:r>
-        <w:rPr>
-          <w:b/>
-          <w:lang w:val="en-US"/>
-        </w:rPr>
-        <w:br/>
-      </w:r>
-      <w:r>
-        <w:rPr>
-          <w:lang w:val="en-US"/>
-        </w:rPr>
-        <w:t>The product is internationalized.</w:t>
-      </w:r>
-      <w:r>
-        <w:rPr>
-          <w:lang w:val="en-US"/>
-        </w:rPr>
-        <w:t xml:space="preserve"> </w:t>
-      </w:r>
-    </w:p>
-    <w:p>
-      <w:pPr>
-        <w:rPr>
-          <w:lang w:val="en-US"/>
-        </w:rPr>
-      </w:pPr>
-      <w:r>
-        <w:rPr>
-          <w:b/>
-          <w:lang w:val="en-US"/>
-        </w:rPr>
-        <w:t xml:space="preserve">Sprint </w:t>
-      </w:r>
-      <w:r>
-        <w:rPr>
-          <w:b/>
-          <w:lang w:val="en-US"/>
-        </w:rPr>
-        <w:t xml:space="preserve">10 </w:t>
-      </w:r>
-      <w:r>
-        <w:rPr>
-          <w:b/>
-          <w:lang w:val="en-US"/>
-        </w:rPr>
-        <w:t>(</w:t>
-      </w:r>
-      <w:r>
-        <w:rPr>
-          <w:b/>
-          <w:lang w:val="en-US"/>
-        </w:rPr>
-        <w:t>Q4/W7</w:t>
-      </w:r>
-      <w:r>
-        <w:rPr>
-          <w:b/>
-          <w:lang w:val="en-US"/>
-        </w:rPr>
-        <w:t>)</w:t>
-      </w:r>
-      <w:r>
-        <w:rPr>
-          <w:b/>
-          <w:lang w:val="en-US"/>
-        </w:rPr>
-        <w:br/>
-      </w:r>
-      <w:r>
-        <w:rPr>
-          <w:lang w:val="en-US"/>
-        </w:rPr>
         <w:t>Bug-fixes, acceptance tests and final review of code.</w:t>
       </w:r>
       <w:r>
@@ -3345,28 +3048,14 @@
           <w:b/>
           <w:lang w:val="en-US"/>
         </w:rPr>
-        <w:t xml:space="preserve">Sprint </w:t>
-      </w:r>
-      <w:r>
-        <w:rPr>
-          <w:b/>
-          <w:lang w:val="en-US"/>
-        </w:rPr>
-        <w:t xml:space="preserve">11 </w:t>
-      </w:r>
-      <w:r>
-        <w:rPr>
-          <w:b/>
-          <w:lang w:val="en-US"/>
-        </w:rPr>
-        <w:t>(</w:t>
-      </w:r>
-      <w:r>
-        <w:rPr>
-          <w:b/>
-          <w:lang w:val="en-US"/>
-        </w:rPr>
-        <w:t xml:space="preserve"> Q4/W8) </w:t>
+        <w:t>Sprint 11 (</w:t>
+      </w:r>
+      <w:r>
+        <w:rPr>
+          <w:b/>
+          <w:lang w:val="en-US"/>
+        </w:rPr>
+        <w:t xml:space="preserve">Q4/W8) </w:t>
       </w:r>
       <w:r>
         <w:rPr>
@@ -3425,7 +3114,6 @@
           <w:lang w:val="en-US"/>
         </w:rPr>
       </w:pPr>
-      <w:bookmarkStart w:id="7" w:name="_Toc350525980"/>
       <w:r>
         <w:rPr>
           <w:lang w:val="en-US"/>
@@ -3440,6 +3128,7 @@
           <w:lang w:val="en-US"/>
         </w:rPr>
       </w:pPr>
+      <w:bookmarkStart w:id="6" w:name="_Toc351154431"/>
       <w:r>
         <w:rPr>
           <w:lang w:val="en-US"/>
@@ -3447,7 +3136,7 @@
         <w:lastRenderedPageBreak/>
         <w:t>Product backlog</w:t>
       </w:r>
-      <w:bookmarkEnd w:id="7"/>
+      <w:bookmarkEnd w:id="6"/>
     </w:p>
     <w:p>
       <w:pPr>
@@ -3488,15 +3177,7 @@
           <w:shd w:val="clear" w:color="auto" w:fill="FFFFFF"/>
           <w:lang w:val="en-US"/>
         </w:rPr>
-        <w:t xml:space="preserve">A user </w:t>
-      </w:r>
-      <w:r>
-        <w:rPr>
-          <w:color w:val="404040" w:themeColor="text1" w:themeTint="BF"/>
-          <w:shd w:val="clear" w:color="auto" w:fill="FFFFFF"/>
-          <w:lang w:val="en-US"/>
-        </w:rPr>
-        <w:t>can create a cell from modules.</w:t>
+        <w:t>A user can create a cell from modules.</w:t>
       </w:r>
     </w:p>
     <w:p>
@@ -3852,7 +3533,30 @@
           <w:shd w:val="clear" w:color="auto" w:fill="FFFFFF"/>
           <w:lang w:val="en-US"/>
         </w:rPr>
-        <w:t xml:space="preserve">A user </w:t>
+        <w:t xml:space="preserve">A user gets feedback on his model, such as missing modules, errors, constraints and possible optimizations. </w:t>
+      </w:r>
+      <w:r>
+        <w:rPr>
+          <w:rStyle w:val="SubtleEmphasis"/>
+          <w:color w:val="365F91" w:themeColor="accent1" w:themeShade="BF"/>
+          <w:lang w:val="en-US"/>
+        </w:rPr>
+        <w:t>Estimate: 12 hours</w:t>
+      </w:r>
+      <w:r>
+        <w:rPr>
+          <w:color w:val="365F91" w:themeColor="accent1" w:themeShade="BF"/>
+          <w:shd w:val="clear" w:color="auto" w:fill="FFFFFF"/>
+          <w:lang w:val="en-US"/>
+        </w:rPr>
+        <w:t xml:space="preserve"> </w:t>
+      </w:r>
+      <w:r>
+        <w:rPr>
+          <w:shd w:val="clear" w:color="auto" w:fill="FFFFFF"/>
+          <w:lang w:val="en-US"/>
+        </w:rPr>
+        <w:br/>
       </w:r>
       <w:r>
         <w:rPr>
@@ -3860,15 +3564,15 @@
           <w:shd w:val="clear" w:color="auto" w:fill="FFFFFF"/>
           <w:lang w:val="en-US"/>
         </w:rPr>
-        <w:t>gets feedback on his model, such as missing modules, errors, constraints and possible optimizations</w:t>
-      </w:r>
-      <w:r>
-        <w:rPr>
-          <w:color w:val="7F7F7F" w:themeColor="text1" w:themeTint="80"/>
-          <w:shd w:val="clear" w:color="auto" w:fill="FFFFFF"/>
-          <w:lang w:val="en-US"/>
-        </w:rPr>
-        <w:t xml:space="preserve">. </w:t>
+        <w:t>A user can change the equations representing the different reactions.</w:t>
+      </w:r>
+      <w:r>
+        <w:rPr>
+          <w:color w:val="A6A6A6" w:themeColor="background1" w:themeShade="A6"/>
+          <w:shd w:val="clear" w:color="auto" w:fill="FFFFFF"/>
+          <w:lang w:val="en-US"/>
+        </w:rPr>
+        <w:t xml:space="preserve"> </w:t>
       </w:r>
       <w:r>
         <w:rPr>
@@ -3884,7 +3588,7 @@
           <w:color w:val="365F91" w:themeColor="accent1" w:themeShade="BF"/>
           <w:lang w:val="en-US"/>
         </w:rPr>
-        <w:t xml:space="preserve">12 </w:t>
+        <w:t>4</w:t>
       </w:r>
       <w:r>
         <w:rPr>
@@ -3892,102 +3596,47 @@
           <w:color w:val="365F91" w:themeColor="accent1" w:themeShade="BF"/>
           <w:lang w:val="en-US"/>
         </w:rPr>
-        <w:t>hours</w:t>
+        <w:t xml:space="preserve"> hours</w:t>
       </w:r>
       <w:r>
         <w:rPr>
           <w:color w:val="365F91" w:themeColor="accent1" w:themeShade="BF"/>
-          <w:shd w:val="clear" w:color="auto" w:fill="FFFFFF"/>
-          <w:lang w:val="en-US"/>
-        </w:rPr>
-        <w:t xml:space="preserve"> </w:t>
-      </w:r>
-      <w:r>
-        <w:rPr>
-          <w:shd w:val="clear" w:color="auto" w:fill="FFFFFF"/>
           <w:lang w:val="en-US"/>
         </w:rPr>
         <w:br/>
       </w:r>
       <w:r>
         <w:rPr>
-          <w:color w:val="7F7F7F" w:themeColor="text1" w:themeTint="80"/>
-          <w:shd w:val="clear" w:color="auto" w:fill="FFFFFF"/>
-          <w:lang w:val="en-US"/>
-        </w:rPr>
-        <w:t>A user can change the equations representing the different reactions.</w:t>
-      </w:r>
-      <w:r>
-        <w:rPr>
           <w:color w:val="A6A6A6" w:themeColor="background1" w:themeShade="A6"/>
           <w:shd w:val="clear" w:color="auto" w:fill="FFFFFF"/>
           <w:lang w:val="en-US"/>
         </w:rPr>
-        <w:t xml:space="preserve"> </w:t>
-      </w:r>
-      <w:r>
-        <w:rPr>
-          <w:rStyle w:val="SubtleEmphasis"/>
-          <w:color w:val="365F91" w:themeColor="accent1" w:themeShade="BF"/>
-          <w:lang w:val="en-US"/>
-        </w:rPr>
-        <w:t xml:space="preserve">Estimate: </w:t>
-      </w:r>
-      <w:r>
-        <w:rPr>
-          <w:rStyle w:val="SubtleEmphasis"/>
-          <w:color w:val="365F91" w:themeColor="accent1" w:themeShade="BF"/>
-          <w:lang w:val="en-US"/>
-        </w:rPr>
-        <w:t>4</w:t>
-      </w:r>
-      <w:r>
-        <w:rPr>
-          <w:rStyle w:val="SubtleEmphasis"/>
-          <w:color w:val="365F91" w:themeColor="accent1" w:themeShade="BF"/>
+        <w:t>A user</w:t>
+      </w:r>
+      <w:r>
+        <w:rPr>
+          <w:color w:val="A6A6A6" w:themeColor="background1" w:themeShade="A6"/>
+          <w:shd w:val="clear" w:color="auto" w:fill="FFFFFF"/>
+          <w:lang w:val="en-US"/>
+        </w:rPr>
+        <w:t xml:space="preserve"> can change the language. </w:t>
+      </w:r>
+      <w:r>
+        <w:rPr>
+          <w:rStyle w:val="SubtleEmphasis"/>
+          <w:color w:val="95B3D7" w:themeColor="accent1" w:themeTint="99"/>
+          <w:lang w:val="en-US"/>
+        </w:rPr>
+        <w:t>Estimate: 8</w:t>
+      </w:r>
+      <w:r>
+        <w:rPr>
+          <w:rStyle w:val="SubtleEmphasis"/>
+          <w:color w:val="95B3D7" w:themeColor="accent1" w:themeTint="99"/>
           <w:lang w:val="en-US"/>
         </w:rPr>
         <w:t xml:space="preserve"> hours</w:t>
       </w:r>
-      <w:r>
-        <w:rPr>
-          <w:color w:val="365F91" w:themeColor="accent1" w:themeShade="BF"/>
-          <w:lang w:val="en-US"/>
-        </w:rPr>
-        <w:br/>
-      </w:r>
-      <w:r>
-        <w:rPr>
-          <w:color w:val="A6A6A6" w:themeColor="background1" w:themeShade="A6"/>
-          <w:shd w:val="clear" w:color="auto" w:fill="FFFFFF"/>
-          <w:lang w:val="en-US"/>
-        </w:rPr>
-        <w:t>A user</w:t>
-      </w:r>
-      <w:r>
-        <w:rPr>
-          <w:color w:val="A6A6A6" w:themeColor="background1" w:themeShade="A6"/>
-          <w:shd w:val="clear" w:color="auto" w:fill="FFFFFF"/>
-          <w:lang w:val="en-US"/>
-        </w:rPr>
-        <w:t xml:space="preserve"> can change the language. </w:t>
-      </w:r>
-      <w:r>
-        <w:rPr>
-          <w:rStyle w:val="SubtleEmphasis"/>
-          <w:color w:val="95B3D7" w:themeColor="accent1" w:themeTint="99"/>
-          <w:lang w:val="en-US"/>
-        </w:rPr>
-        <w:t>Estimate: 8</w:t>
-      </w:r>
-      <w:r>
-        <w:rPr>
-          <w:rStyle w:val="SubtleEmphasis"/>
-          <w:color w:val="95B3D7" w:themeColor="accent1" w:themeTint="99"/>
-          <w:lang w:val="en-US"/>
-        </w:rPr>
-        <w:t xml:space="preserve"> hours</w:t>
-      </w:r>
     </w:p>
     <w:p>
       <w:pPr>
@@ -4003,15 +3652,7 @@
           <w:shd w:val="clear" w:color="auto" w:fill="FFFFFF"/>
           <w:lang w:val="en-US"/>
         </w:rPr>
-        <w:t>A user can select parameter sets for modules based on existing DNA sequences known to generate a module</w:t>
-      </w:r>
-      <w:r>
-        <w:rPr>
-          <w:color w:val="BFBFBF" w:themeColor="background1" w:themeShade="BF"/>
-          <w:shd w:val="clear" w:color="auto" w:fill="FFFFFF"/>
-          <w:lang w:val="en-US"/>
-        </w:rPr>
-        <w:t xml:space="preserve"> with such reaction parameters.</w:t>
+        <w:t>A user can select parameter sets for modules based on existing DNA sequences known to generate a module with such reaction parameters.</w:t>
       </w:r>
       <w:r>
         <w:rPr>
@@ -4351,7 +3992,7 @@
           <w:lang w:val="en-US"/>
         </w:rPr>
       </w:pPr>
-      <w:bookmarkStart w:id="8" w:name="_Toc350525981"/>
+      <w:bookmarkStart w:id="7" w:name="_Toc351154432"/>
       <w:r>
         <w:rPr>
           <w:lang w:val="en-US"/>
@@ -4359,6 +4000,347 @@
         <w:lastRenderedPageBreak/>
         <w:t>Definition of Done</w:t>
       </w:r>
+      <w:bookmarkEnd w:id="7"/>
+    </w:p>
+    <w:p>
+      <w:pPr>
+        <w:rPr>
+          <w:lang w:val="en-US"/>
+        </w:rPr>
+      </w:pPr>
+      <w:r>
+        <w:rPr>
+          <w:lang w:val="en-US"/>
+        </w:rPr>
+        <w:t>Defining when the following are done is important to keep the flow in the project and make sure the product</w:t>
+      </w:r>
+      <w:r>
+        <w:rPr>
+          <w:lang w:val="en-US"/>
+        </w:rPr>
+        <w:t xml:space="preserve"> is</w:t>
+      </w:r>
+      <w:r>
+        <w:rPr>
+          <w:lang w:val="en-US"/>
+        </w:rPr>
+        <w:t xml:space="preserve"> deliverable.</w:t>
+      </w:r>
+    </w:p>
+    <w:p>
+      <w:pPr>
+        <w:rPr>
+          <w:lang w:val="en-US"/>
+        </w:rPr>
+      </w:pPr>
+      <w:r>
+        <w:rPr>
+          <w:b/>
+          <w:lang w:val="en-US"/>
+        </w:rPr>
+        <w:t>Task</w:t>
+      </w:r>
+      <w:r>
+        <w:rPr>
+          <w:lang w:val="en-US"/>
+        </w:rPr>
+        <w:t xml:space="preserve">: </w:t>
+      </w:r>
+      <w:r>
+        <w:rPr>
+          <w:lang w:val="en-US"/>
+        </w:rPr>
+        <w:t xml:space="preserve">If the description is fulfilled and this can be verified with a </w:t>
+      </w:r>
+      <w:r>
+        <w:rPr>
+          <w:i/>
+          <w:lang w:val="en-US"/>
+        </w:rPr>
+        <w:t>user</w:t>
+      </w:r>
+      <w:r>
+        <w:rPr>
+          <w:lang w:val="en-US"/>
+        </w:rPr>
+        <w:t xml:space="preserve"> and/or an </w:t>
+      </w:r>
+      <w:r>
+        <w:rPr>
+          <w:i/>
+          <w:lang w:val="en-US"/>
+        </w:rPr>
+        <w:t>integration test</w:t>
+      </w:r>
+      <w:r>
+        <w:rPr>
+          <w:lang w:val="en-US"/>
+        </w:rPr>
+        <w:t>.</w:t>
+      </w:r>
+      <w:r>
+        <w:rPr>
+          <w:rFonts w:ascii="Arial" w:hAnsi="Arial" w:cs="Arial"/>
+          <w:i/>
+          <w:iCs/>
+          <w:color w:val="222222"/>
+          <w:sz w:val="20"/>
+          <w:szCs w:val="20"/>
+          <w:shd w:val="clear" w:color="auto" w:fill="FFFFFF"/>
+          <w:lang w:val="en-US"/>
+        </w:rPr>
+        <w:t xml:space="preserve"> </w:t>
+      </w:r>
+      <w:r>
+        <w:rPr>
+          <w:sz w:val="18"/>
+          <w:szCs w:val="18"/>
+          <w:lang w:val="en-US"/>
+        </w:rPr>
+        <w:t>This is important because features have to be complete, else there will be unfinished code in the system which will cause instability.</w:t>
+      </w:r>
+      <w:r>
+        <w:rPr>
+          <w:sz w:val="18"/>
+          <w:szCs w:val="18"/>
+        </w:rPr>
+        <w:br/>
+      </w:r>
+      <w:r>
+        <w:rPr>
+          <w:b/>
+          <w:lang w:val="en-US"/>
+        </w:rPr>
+        <w:t>User</w:t>
+      </w:r>
+      <w:r>
+        <w:rPr>
+          <w:lang w:val="en-US"/>
+        </w:rPr>
+        <w:t xml:space="preserve"> </w:t>
+      </w:r>
+      <w:r>
+        <w:rPr>
+          <w:b/>
+          <w:lang w:val="en-US"/>
+        </w:rPr>
+        <w:t>Story</w:t>
+      </w:r>
+      <w:r>
+        <w:rPr>
+          <w:lang w:val="en-US"/>
+        </w:rPr>
+        <w:t>:</w:t>
+      </w:r>
+      <w:r>
+        <w:rPr>
+          <w:lang w:val="en-US"/>
+        </w:rPr>
+        <w:t xml:space="preserve"> If the story is fulfilled and this can be tested with an </w:t>
+      </w:r>
+      <w:r>
+        <w:rPr>
+          <w:i/>
+          <w:lang w:val="en-US"/>
+        </w:rPr>
+        <w:t>acceptance test</w:t>
+      </w:r>
+      <w:r>
+        <w:rPr>
+          <w:lang w:val="en-US"/>
+        </w:rPr>
+        <w:t>.</w:t>
+      </w:r>
+      <w:r>
+        <w:rPr>
+          <w:lang w:val="en-US"/>
+        </w:rPr>
+        <w:t xml:space="preserve"> </w:t>
+      </w:r>
+      <w:r>
+        <w:rPr>
+          <w:sz w:val="18"/>
+          <w:szCs w:val="18"/>
+          <w:lang w:val="en-US"/>
+        </w:rPr>
+        <w:t>This is important because the user stories are the basis to defining the functions the system must provide.</w:t>
+      </w:r>
+      <w:r>
+        <w:rPr>
+          <w:lang w:val="en-US"/>
+        </w:rPr>
+        <w:br/>
+      </w:r>
+      <w:r>
+        <w:rPr>
+          <w:b/>
+          <w:lang w:val="en-US"/>
+        </w:rPr>
+        <w:t>Sprint</w:t>
+      </w:r>
+      <w:r>
+        <w:rPr>
+          <w:lang w:val="en-US"/>
+        </w:rPr>
+        <w:t xml:space="preserve">: </w:t>
+      </w:r>
+      <w:r>
+        <w:rPr>
+          <w:lang w:val="en-US"/>
+        </w:rPr>
+        <w:t>Sunday 23:59</w:t>
+      </w:r>
+      <w:r>
+        <w:rPr>
+          <w:lang w:val="en-US"/>
+        </w:rPr>
+        <w:t xml:space="preserve">. </w:t>
+      </w:r>
+      <w:r>
+        <w:rPr>
+          <w:sz w:val="18"/>
+          <w:szCs w:val="18"/>
+          <w:lang w:val="en-US"/>
+        </w:rPr>
+        <w:t>This is important because it limits the amount of work done during a sprint.</w:t>
+      </w:r>
+      <w:r>
+        <w:rPr>
+          <w:lang w:val="en-US"/>
+        </w:rPr>
+        <w:br/>
+      </w:r>
+      <w:r>
+        <w:rPr>
+          <w:lang w:val="en-US"/>
+        </w:rPr>
+        <w:t>(version of a</w:t>
+      </w:r>
+      <w:r>
+        <w:rPr>
+          <w:lang w:val="en-US"/>
+        </w:rPr>
+        <w:t xml:space="preserve">) </w:t>
+      </w:r>
+      <w:r>
+        <w:rPr>
+          <w:b/>
+          <w:lang w:val="en-US"/>
+        </w:rPr>
+        <w:t>Product</w:t>
+      </w:r>
+      <w:r>
+        <w:rPr>
+          <w:b/>
+          <w:lang w:val="en-US"/>
+        </w:rPr>
+        <w:t>/Release</w:t>
+      </w:r>
+      <w:r>
+        <w:rPr>
+          <w:lang w:val="en-US"/>
+        </w:rPr>
+        <w:t xml:space="preserve">: </w:t>
+      </w:r>
+      <w:r>
+        <w:rPr>
+          <w:lang w:val="en-US"/>
+        </w:rPr>
+        <w:t xml:space="preserve">If the product can be shipped to the </w:t>
+      </w:r>
+      <w:r>
+        <w:rPr>
+          <w:i/>
+          <w:lang w:val="en-US"/>
+        </w:rPr>
+        <w:t>stakeholder</w:t>
+      </w:r>
+      <w:r>
+        <w:rPr>
+          <w:lang w:val="en-US"/>
+        </w:rPr>
+        <w:t>.</w:t>
+      </w:r>
+      <w:r>
+        <w:rPr>
+          <w:lang w:val="en-US"/>
+        </w:rPr>
+        <w:t xml:space="preserve"> </w:t>
+      </w:r>
+      <w:r>
+        <w:rPr>
+          <w:sz w:val="18"/>
+          <w:szCs w:val="18"/>
+          <w:lang w:val="en-US"/>
+        </w:rPr>
+        <w:t>This is important because this is what the stakeholder gets to see.</w:t>
+      </w:r>
+      <w:r>
+        <w:rPr>
+          <w:sz w:val="18"/>
+          <w:szCs w:val="18"/>
+        </w:rPr>
+        <w:br/>
+      </w:r>
+      <w:r>
+        <w:rPr>
+          <w:b/>
+          <w:lang w:val="en-US"/>
+        </w:rPr>
+        <w:t>Project</w:t>
+      </w:r>
+      <w:r>
+        <w:rPr>
+          <w:lang w:val="en-US"/>
+        </w:rPr>
+        <w:t xml:space="preserve">: Never or when the </w:t>
+      </w:r>
+      <w:r>
+        <w:rPr>
+          <w:i/>
+          <w:lang w:val="en-US"/>
+        </w:rPr>
+        <w:t>stakeholder</w:t>
+      </w:r>
+      <w:r>
+        <w:rPr>
+          <w:lang w:val="en-US"/>
+        </w:rPr>
+        <w:t xml:space="preserve"> decides</w:t>
+      </w:r>
+      <w:r>
+        <w:rPr>
+          <w:lang w:val="en-US"/>
+        </w:rPr>
+        <w:t xml:space="preserve"> (after 3 months)</w:t>
+      </w:r>
+      <w:r>
+        <w:rPr>
+          <w:lang w:val="en-US"/>
+        </w:rPr>
+        <w:t>.</w:t>
+      </w:r>
+      <w:r>
+        <w:rPr>
+          <w:lang w:val="en-US"/>
+        </w:rPr>
+        <w:t xml:space="preserve">  </w:t>
+      </w:r>
+    </w:p>
+    <w:p>
+      <w:pPr>
+        <w:pStyle w:val="Heading1"/>
+        <w:rPr>
+          <w:lang w:val="en-US"/>
+        </w:rPr>
+      </w:pPr>
+      <w:bookmarkStart w:id="8" w:name="_Toc351154433"/>
+      <w:r>
+        <w:rPr>
+          <w:lang w:val="en-US"/>
+        </w:rPr>
+        <w:t>Glossary</w:t>
+      </w:r>
       <w:bookmarkEnd w:id="8"/>
     </w:p>
     <w:p>
@@ -4372,222 +4354,173 @@
           <w:b/>
           <w:lang w:val="en-US"/>
         </w:rPr>
+        <w:t>Backlog Item</w:t>
+      </w:r>
+      <w:r>
+        <w:rPr>
+          <w:b/>
+          <w:lang w:val="en-US"/>
+        </w:rPr>
+        <w:br/>
+      </w:r>
+      <w:r>
+        <w:rPr>
+          <w:lang w:val="en-US"/>
+        </w:rPr>
+        <w:t xml:space="preserve">A unit of work small enough to be completed by a team in one Sprint iteration. </w:t>
+      </w:r>
+      <w:r>
+        <w:rPr>
+          <w:lang w:val="en-US"/>
+        </w:rPr>
+        <w:t>Backlog items are decomposed into one or more tasks.</w:t>
+      </w:r>
+    </w:p>
+    <w:p>
+      <w:pPr>
+        <w:rPr>
+          <w:lang w:val="en-US"/>
+        </w:rPr>
+      </w:pPr>
+      <w:r>
+        <w:rPr>
+          <w:b/>
+          <w:lang w:val="en-US"/>
+        </w:rPr>
+        <w:t>Demo</w:t>
+      </w:r>
+      <w:r>
+        <w:rPr>
+          <w:b/>
+          <w:lang w:val="en-US"/>
+        </w:rPr>
+        <w:br/>
+      </w:r>
+      <w:r>
+        <w:rPr>
+          <w:lang w:val="en-US"/>
+        </w:rPr>
+        <w:t>A session of testing with one or more stakeholders, where they evaluate the product.</w:t>
+      </w:r>
+    </w:p>
+    <w:p>
+      <w:pPr>
+        <w:rPr>
+          <w:lang w:val="en-US"/>
+        </w:rPr>
+      </w:pPr>
+      <w:r>
+        <w:rPr>
+          <w:b/>
+          <w:lang w:val="en-US"/>
+        </w:rPr>
+        <w:t>Release</w:t>
+      </w:r>
+      <w:r>
+        <w:rPr>
+          <w:lang w:val="en-US"/>
+        </w:rPr>
+        <w:br/>
+        <w:t>The transition of an increment of potentially shippable product from the development team into routine use by customers. Releases typically happen when one or more sprints has resulted in the product having enough value to outweigh the cost to deploy it.</w:t>
+      </w:r>
+    </w:p>
+    <w:p>
+      <w:pPr>
+        <w:rPr>
+          <w:lang w:val="en-US"/>
+        </w:rPr>
+      </w:pPr>
+      <w:r>
+        <w:rPr>
+          <w:b/>
+          <w:lang w:val="en-US"/>
+        </w:rPr>
+        <w:t>Sprint</w:t>
+      </w:r>
+      <w:r>
+        <w:rPr>
+          <w:lang w:val="en-US"/>
+        </w:rPr>
+        <w:br/>
+        <w:t>A one week period during which the team creates preselected finished features of a product.</w:t>
+      </w:r>
+    </w:p>
+    <w:p>
+      <w:pPr>
+        <w:rPr>
+          <w:lang w:val="en-US"/>
+        </w:rPr>
+      </w:pPr>
+      <w:r>
+        <w:rPr>
+          <w:b/>
+          <w:lang w:val="en-US"/>
+        </w:rPr>
         <w:t>Task</w:t>
       </w:r>
       <w:r>
         <w:rPr>
           <w:lang w:val="en-US"/>
         </w:rPr>
-        <w:t xml:space="preserve">: </w:t>
-      </w:r>
-      <w:r>
-        <w:rPr>
-          <w:lang w:val="en-US"/>
-        </w:rPr>
-        <w:t xml:space="preserve">If the description is fulfilled and this can be verified with a </w:t>
-      </w:r>
-      <w:r>
-        <w:rPr>
-          <w:i/>
-          <w:lang w:val="en-US"/>
-        </w:rPr>
-        <w:t>user</w:t>
-      </w:r>
-      <w:r>
-        <w:rPr>
-          <w:lang w:val="en-US"/>
-        </w:rPr>
-        <w:t xml:space="preserve"> and/or an </w:t>
-      </w:r>
-      <w:r>
-        <w:rPr>
-          <w:i/>
-          <w:lang w:val="en-US"/>
-        </w:rPr>
-        <w:t>integration test</w:t>
-      </w:r>
-      <w:r>
-        <w:rPr>
-          <w:lang w:val="en-US"/>
-        </w:rPr>
+        <w:br/>
+        <w:t>A sprint task (or task) is a unit of work small enough to be completed by a team member in a matter of hours.</w:t>
+      </w:r>
+    </w:p>
+    <w:p>
+      <w:pPr>
+        <w:rPr>
+          <w:b/>
+          <w:lang w:val="en-US"/>
+        </w:rPr>
+      </w:pPr>
+      <w:r>
+        <w:rPr>
+          <w:b/>
+          <w:lang w:val="en-US"/>
+        </w:rPr>
+        <w:t>User Story</w:t>
+      </w:r>
+      <w:r>
+        <w:rPr>
+          <w:lang w:val="en-US"/>
+        </w:rPr>
+        <w:br/>
+        <w:t xml:space="preserve">One or more sentences in the everyday or business language of the end user that capture what a user does. </w:t>
+      </w:r>
+      <w:r>
+        <w:t xml:space="preserve">The basis </w:t>
+      </w:r>
+      <w:proofErr w:type="spellStart"/>
+      <w:r>
+        <w:t>for</w:t>
+      </w:r>
+      <w:proofErr w:type="spellEnd"/>
+      <w:r>
+        <w:t xml:space="preserve"> </w:t>
+      </w:r>
+      <w:proofErr w:type="spellStart"/>
+      <w:r>
+        <w:t>defining</w:t>
+      </w:r>
+      <w:proofErr w:type="spellEnd"/>
+      <w:r>
+        <w:t xml:space="preserve"> the </w:t>
+      </w:r>
+      <w:proofErr w:type="spellStart"/>
+      <w:r>
+        <w:t>functions</w:t>
+      </w:r>
+      <w:proofErr w:type="spellEnd"/>
+      <w:r>
+        <w:t xml:space="preserve"> a business system must </w:t>
+      </w:r>
+      <w:proofErr w:type="spellStart"/>
+      <w:r>
+        <w:t>provide</w:t>
+      </w:r>
+      <w:proofErr w:type="spellEnd"/>
+      <w:r>
         <w:t>.</w:t>
-      </w:r>
-      <w:r>
-        <w:rPr>
-          <w:lang w:val="en-US"/>
-        </w:rPr>
-        <w:br/>
-      </w:r>
-      <w:r>
-        <w:rPr>
-          <w:b/>
-          <w:lang w:val="en-US"/>
-        </w:rPr>
-        <w:t>User</w:t>
-      </w:r>
-      <w:r>
-        <w:rPr>
-          <w:lang w:val="en-US"/>
-        </w:rPr>
-        <w:t xml:space="preserve"> </w:t>
-      </w:r>
-      <w:r>
-        <w:rPr>
-          <w:b/>
-          <w:lang w:val="en-US"/>
-        </w:rPr>
-        <w:t>Story</w:t>
-      </w:r>
-      <w:r>
-        <w:rPr>
-          <w:lang w:val="en-US"/>
-        </w:rPr>
-        <w:t>:</w:t>
-      </w:r>
-      <w:r>
-        <w:rPr>
-          <w:lang w:val="en-US"/>
-        </w:rPr>
-        <w:t xml:space="preserve"> If the story is fulfilled and this can be tested with an </w:t>
-      </w:r>
-      <w:r>
-        <w:rPr>
-          <w:i/>
-          <w:lang w:val="en-US"/>
-        </w:rPr>
-        <w:t>acceptance test</w:t>
-      </w:r>
-      <w:r>
-        <w:rPr>
-          <w:lang w:val="en-US"/>
-        </w:rPr>
-        <w:t>.</w:t>
-      </w:r>
-      <w:r>
-        <w:rPr>
-          <w:lang w:val="en-US"/>
-        </w:rPr>
-        <w:br/>
-      </w:r>
-      <w:r>
-        <w:rPr>
-          <w:b/>
-          <w:lang w:val="en-US"/>
-        </w:rPr>
-        <w:t>Sprint</w:t>
-      </w:r>
-      <w:r>
-        <w:rPr>
-          <w:lang w:val="en-US"/>
-        </w:rPr>
-        <w:t xml:space="preserve">: </w:t>
-      </w:r>
-      <w:r>
-        <w:rPr>
-          <w:lang w:val="en-US"/>
-        </w:rPr>
-        <w:t>Sunday 23:59</w:t>
-      </w:r>
-      <w:r>
-        <w:rPr>
-          <w:lang w:val="en-US"/>
-        </w:rPr>
-        <w:br/>
-      </w:r>
-      <w:r>
-        <w:rPr>
-          <w:lang w:val="en-US"/>
-        </w:rPr>
-        <w:t xml:space="preserve">(version of a ) </w:t>
-      </w:r>
-      <w:r>
-        <w:rPr>
-          <w:b/>
-          <w:lang w:val="en-US"/>
-        </w:rPr>
-        <w:t>Product</w:t>
-      </w:r>
-      <w:r>
-        <w:rPr>
-          <w:b/>
-          <w:lang w:val="en-US"/>
-        </w:rPr>
-        <w:t>/Release</w:t>
-      </w:r>
-      <w:r>
-        <w:rPr>
-          <w:lang w:val="en-US"/>
-        </w:rPr>
-        <w:t xml:space="preserve">: </w:t>
-      </w:r>
-      <w:r>
-        <w:rPr>
-          <w:lang w:val="en-US"/>
-        </w:rPr>
-        <w:t xml:space="preserve">If the product can be shipped to the </w:t>
-      </w:r>
-      <w:r>
-        <w:rPr>
-          <w:i/>
-          <w:lang w:val="en-US"/>
-        </w:rPr>
-        <w:t>stakeholder</w:t>
-      </w:r>
-      <w:r>
-        <w:rPr>
-          <w:lang w:val="en-US"/>
-        </w:rPr>
-        <w:t>.</w:t>
-      </w:r>
-      <w:r>
-        <w:rPr>
-          <w:lang w:val="en-US"/>
-        </w:rPr>
-        <w:br/>
-      </w:r>
-      <w:r>
-        <w:rPr>
-          <w:b/>
-          <w:lang w:val="en-US"/>
-        </w:rPr>
-        <w:t>Project</w:t>
-      </w:r>
-      <w:r>
-        <w:rPr>
-          <w:lang w:val="en-US"/>
-        </w:rPr>
-        <w:t xml:space="preserve">: Never or when the </w:t>
-      </w:r>
-      <w:r>
-        <w:rPr>
-          <w:i/>
-          <w:lang w:val="en-US"/>
-        </w:rPr>
-        <w:t>stakeholder</w:t>
-      </w:r>
-      <w:r>
-        <w:rPr>
-          <w:lang w:val="en-US"/>
-        </w:rPr>
-        <w:t xml:space="preserve"> decides</w:t>
-      </w:r>
-      <w:r>
-        <w:rPr>
-          <w:lang w:val="en-US"/>
-        </w:rPr>
-        <w:t xml:space="preserve"> (after 3 months)</w:t>
-      </w:r>
-      <w:r>
-        <w:rPr>
-          <w:lang w:val="en-US"/>
-        </w:rPr>
-        <w:t>.</w:t>
-      </w:r>
-      <w:r>
-        <w:rPr>
-          <w:lang w:val="en-US"/>
-        </w:rPr>
-        <w:t xml:space="preserve">  </w:t>
       </w:r>
     </w:p>
     <w:sectPr>
@@ -5064,7 +4997,6 @@
   <w:style w:type="character" w:default="1" w:styleId="DefaultParagraphFont">
     <w:name w:val="Default Paragraph Font"/>
     <w:uiPriority w:val="1"/>
-    <w:semiHidden/>
     <w:unhideWhenUsed/>
   </w:style>
   <w:style w:type="table" w:default="1" w:styleId="TableNormal">
@@ -5446,6 +5378,11 @@
       <w:sz w:val="52"/>
       <w:szCs w:val="52"/>
     </w:rPr>
+  </w:style>
+  <w:style w:type="character" w:customStyle="1" w:styleId="apple-converted-space">
+    <w:name w:val="apple-converted-space"/>
+    <w:basedOn w:val="DefaultParagraphFont"/>
+    <w:rsid w:val="00A008DF"/>
   </w:style>
 </w:styles>
 </file>
@@ -5682,7 +5619,6 @@
   <w:style w:type="character" w:default="1" w:styleId="DefaultParagraphFont">
     <w:name w:val="Default Paragraph Font"/>
     <w:uiPriority w:val="1"/>
-    <w:semiHidden/>
     <w:unhideWhenUsed/>
   </w:style>
   <w:style w:type="table" w:default="1" w:styleId="TableNormal">
@@ -6065,514 +6001,12 @@
       <w:szCs w:val="52"/>
     </w:rPr>
   </w:style>
+  <w:style w:type="character" w:customStyle="1" w:styleId="apple-converted-space">
+    <w:name w:val="apple-converted-space"/>
+    <w:basedOn w:val="DefaultParagraphFont"/>
+    <w:rsid w:val="00A008DF"/>
+  </w:style>
 </w:styles>
-</file>
-
-<file path=word/glossary/document.xml><?xml version="1.0" encoding="utf-8"?>
-<w:glossaryDocument xmlns:wpc="http://schemas.microsoft.com/office/word/2010/wordprocessingCanvas" xmlns:mc="http://schemas.openxmlformats.org/markup-compatibility/2006" xmlns:o="urn:schemas-microsoft-com:office:office" xmlns:r="http://schemas.openxmlformats.org/officeDocument/2006/relationships" xmlns:m="http://schemas.openxmlformats.org/officeDocument/2006/math" xmlns:v="urn:schemas-microsoft-com:vml" xmlns:wp14="http://schemas.microsoft.com/office/word/2010/wordprocessingDrawing" xmlns:wp="http://schemas.openxmlformats.org/drawingml/2006/wordprocessingDrawing" xmlns:w10="urn:schemas-microsoft-com:office:word" xmlns:w="http://schemas.openxmlformats.org/wordprocessingml/2006/main" xmlns:w14="http://schemas.microsoft.com/office/word/2010/wordml" xmlns:wpg="http://schemas.microsoft.com/office/word/2010/wordprocessingGroup" xmlns:wpi="http://schemas.microsoft.com/office/word/2010/wordprocessingInk" xmlns:wne="http://schemas.microsoft.com/office/word/2006/wordml" xmlns:wps="http://schemas.microsoft.com/office/word/2010/wordprocessingShape" mc:Ignorable="w14 wp14"/>
-</file>
-
-<file path=word/glossary/fontTable.xml><?xml version="1.0" encoding="utf-8"?>
-<w:fonts xmlns:mc="http://schemas.openxmlformats.org/markup-compatibility/2006" xmlns:r="http://schemas.openxmlformats.org/officeDocument/2006/relationships" xmlns:w="http://schemas.openxmlformats.org/wordprocessingml/2006/main" xmlns:w14="http://schemas.microsoft.com/office/word/2010/wordml" mc:Ignorable="w14">
-  <w:font w:name="Calibri">
-    <w:panose1 w:val="020F0502020204030204"/>
-    <w:charset w:val="00"/>
-    <w:family w:val="swiss"/>
-    <w:pitch w:val="variable"/>
-    <w:sig w:usb0="E00002FF" w:usb1="4000ACFF" w:usb2="00000001" w:usb3="00000000" w:csb0="0000019F" w:csb1="00000000"/>
-  </w:font>
-  <w:font w:name="Times New Roman">
-    <w:panose1 w:val="02020603050405020304"/>
-    <w:charset w:val="00"/>
-    <w:family w:val="roman"/>
-    <w:pitch w:val="variable"/>
-    <w:sig w:usb0="E0002AFF" w:usb1="C0007843" w:usb2="00000009" w:usb3="00000000" w:csb0="000001FF" w:csb1="00000000"/>
-  </w:font>
-  <w:font w:name="Cambria">
-    <w:panose1 w:val="02040503050406030204"/>
-    <w:charset w:val="00"/>
-    <w:family w:val="roman"/>
-    <w:pitch w:val="variable"/>
-    <w:sig w:usb0="E00002FF" w:usb1="400004FF" w:usb2="00000000" w:usb3="00000000" w:csb0="0000019F" w:csb1="00000000"/>
-  </w:font>
-  <w:font w:name="Tahoma">
-    <w:panose1 w:val="020B0604030504040204"/>
-    <w:charset w:val="00"/>
-    <w:family w:val="swiss"/>
-    <w:pitch w:val="variable"/>
-    <w:sig w:usb0="E1002EFF" w:usb1="C000605B" w:usb2="00000029" w:usb3="00000000" w:csb0="000101FF" w:csb1="00000000"/>
-  </w:font>
-</w:fonts>
-</file>
-
-<file path=word/glossary/settings.xml><?xml version="1.0" encoding="utf-8"?>
-<w:settings xmlns:mc="http://schemas.openxmlformats.org/markup-compatibility/2006" xmlns:o="urn:schemas-microsoft-com:office:office" xmlns:r="http://schemas.openxmlformats.org/officeDocument/2006/relationships" xmlns:m="http://schemas.openxmlformats.org/officeDocument/2006/math" xmlns:v="urn:schemas-microsoft-com:vml" xmlns:w10="urn:schemas-microsoft-com:office:word" xmlns:w="http://schemas.openxmlformats.org/wordprocessingml/2006/main" xmlns:w14="http://schemas.microsoft.com/office/word/2010/wordml" xmlns:sl="http://schemas.openxmlformats.org/schemaLibrary/2006/main" mc:Ignorable="w14">
-  <w:view w:val="normal"/>
-  <w:defaultTabStop w:val="708"/>
-  <w:hyphenationZone w:val="425"/>
-  <w:characterSpacingControl w:val="doNotCompress"/>
-  <w:compat>
-    <w:useFELayout/>
-    <w:compatSetting w:name="compatibilityMode" w:uri="http://schemas.microsoft.com/office/word" w:val="14"/>
-    <w:compatSetting w:name="overrideTableStyleFontSizeAndJustification" w:uri="http://schemas.microsoft.com/office/word" w:val="1"/>
-    <w:compatSetting w:name="enableOpenTypeFeatures" w:uri="http://schemas.microsoft.com/office/word" w:val="1"/>
-    <w:compatSetting w:name="doNotFlipMirrorIndents" w:uri="http://schemas.microsoft.com/office/word" w:val="1"/>
-  </w:compat>
-  <w:rsids>
-    <w:rsidRoot w:val="00824A60"/>
-    <w:rsid w:val="006B6860"/>
-    <w:rsid w:val="00824A60"/>
-    <w:rsid w:val="008634B2"/>
-    <w:rsid w:val="00946976"/>
-    <w:rsid w:val="00E10E95"/>
-    <w:rsid w:val="00ED5A42"/>
-    <w:rsid w:val="00FC0A44"/>
-  </w:rsids>
-  <m:mathPr>
-    <m:mathFont m:val="Cambria Math"/>
-    <m:brkBin m:val="before"/>
-    <m:brkBinSub m:val="--"/>
-    <m:smallFrac m:val="0"/>
-    <m:dispDef/>
-    <m:lMargin m:val="0"/>
-    <m:rMargin m:val="0"/>
-    <m:defJc m:val="centerGroup"/>
-    <m:wrapIndent m:val="1440"/>
-    <m:intLim m:val="subSup"/>
-    <m:naryLim m:val="undOvr"/>
-  </m:mathPr>
-  <w:themeFontLang w:val="nl-NL"/>
-  <w:clrSchemeMapping w:bg1="light1" w:t1="dark1" w:bg2="light2" w:t2="dark2" w:accent1="accent1" w:accent2="accent2" w:accent3="accent3" w:accent4="accent4" w:accent5="accent5" w:accent6="accent6" w:hyperlink="hyperlink" w:followedHyperlink="followedHyperlink"/>
-  <w:decimalSymbol w:val=","/>
-  <w:listSeparator w:val=";"/>
-</w:settings>
-</file>
-
-<file path=word/glossary/styles.xml><?xml version="1.0" encoding="utf-8"?>
-<w:styles xmlns:mc="http://schemas.openxmlformats.org/markup-compatibility/2006" xmlns:r="http://schemas.openxmlformats.org/officeDocument/2006/relationships" xmlns:w="http://schemas.openxmlformats.org/wordprocessingml/2006/main" xmlns:w14="http://schemas.microsoft.com/office/word/2010/wordml" mc:Ignorable="w14">
-  <w:docDefaults>
-    <w:rPrDefault>
-      <w:rPr>
-        <w:rFonts w:asciiTheme="minorHAnsi" w:eastAsiaTheme="minorEastAsia" w:hAnsiTheme="minorHAnsi" w:cstheme="minorBidi"/>
-        <w:sz w:val="22"/>
-        <w:szCs w:val="22"/>
-        <w:lang w:val="nl-NL" w:eastAsia="nl-NL" w:bidi="ar-SA"/>
-      </w:rPr>
-    </w:rPrDefault>
-    <w:pPrDefault>
-      <w:pPr>
-        <w:spacing w:after="200" w:line="276" w:lineRule="auto"/>
-      </w:pPr>
-    </w:pPrDefault>
-  </w:docDefaults>
-  <w:latentStyles w:defLockedState="0" w:defUIPriority="99" w:defSemiHidden="1" w:defUnhideWhenUsed="1" w:defQFormat="0" w:count="267">
-    <w:lsdException w:name="Normal" w:semiHidden="0" w:uiPriority="0" w:unhideWhenUsed="0" w:qFormat="1"/>
-    <w:lsdException w:name="heading 1" w:semiHidden="0" w:uiPriority="9" w:unhideWhenUsed="0" w:qFormat="1"/>
-    <w:lsdException w:name="heading 2" w:uiPriority="9" w:qFormat="1"/>
-    <w:lsdException w:name="heading 3" w:uiPriority="9" w:qFormat="1"/>
-    <w:lsdException w:name="heading 4" w:uiPriority="9" w:qFormat="1"/>
-    <w:lsdException w:name="heading 5" w:uiPriority="9" w:qFormat="1"/>
-    <w:lsdException w:name="heading 6" w:uiPriority="9" w:qFormat="1"/>
-    <w:lsdException w:name="heading 7" w:uiPriority="9" w:qFormat="1"/>
-    <w:lsdException w:name="heading 8" w:uiPriority="9" w:qFormat="1"/>
-    <w:lsdException w:name="heading 9" w:uiPriority="9" w:qFormat="1"/>
-    <w:lsdException w:name="toc 1" w:uiPriority="39"/>
-    <w:lsdException w:name="toc 2" w:uiPriority="39"/>
-    <w:lsdException w:name="toc 3" w:uiPriority="39"/>
-    <w:lsdException w:name="toc 4" w:uiPriority="39"/>
-    <w:lsdException w:name="toc 5" w:uiPriority="39"/>
-    <w:lsdException w:name="toc 6" w:uiPriority="39"/>
-    <w:lsdException w:name="toc 7" w:uiPriority="39"/>
-    <w:lsdException w:name="toc 8" w:uiPriority="39"/>
-    <w:lsdException w:name="toc 9" w:uiPriority="39"/>
-    <w:lsdException w:name="caption" w:uiPriority="35" w:qFormat="1"/>
-    <w:lsdException w:name="Title" w:semiHidden="0" w:uiPriority="10" w:unhideWhenUsed="0" w:qFormat="1"/>
-    <w:lsdException w:name="Default Paragraph Font" w:uiPriority="1"/>
-    <w:lsdException w:name="Subtitle" w:semiHidden="0" w:uiPriority="11" w:unhideWhenUsed="0" w:qFormat="1"/>
-    <w:lsdException w:name="Strong" w:semiHidden="0" w:uiPriority="22" w:unhideWhenUsed="0" w:qFormat="1"/>
-    <w:lsdException w:name="Emphasis" w:semiHidden="0" w:uiPriority="20" w:unhideWhenUsed="0" w:qFormat="1"/>
-    <w:lsdException w:name="Table Grid" w:semiHidden="0" w:uiPriority="59" w:unhideWhenUsed="0"/>
-    <w:lsdException w:name="Placeholder Text" w:unhideWhenUsed="0"/>
-    <w:lsdException w:name="No Spacing" w:semiHidden="0" w:uiPriority="1" w:unhideWhenUsed="0" w:qFormat="1"/>
-    <w:lsdException w:name="Light Shading" w:semiHidden="0" w:uiPriority="60" w:unhideWhenUsed="0"/>
-    <w:lsdException w:name="Light List" w:semiHidden="0" w:uiPriority="61" w:unhideWhenUsed="0"/>
-    <w:lsdException w:name="Light Grid" w:semiHidden="0" w:uiPriority="62" w:unhideWhenUsed="0"/>
-    <w:lsdException w:name="Medium Shading 1" w:semiHidden="0" w:uiPriority="63" w:unhideWhenUsed="0"/>
-    <w:lsdException w:name="Medium Shading 2" w:semiHidden="0" w:uiPriority="64" w:unhideWhenUsed="0"/>
-    <w:lsdException w:name="Medium List 1" w:semiHidden="0" w:uiPriority="65" w:unhideWhenUsed="0"/>
-    <w:lsdException w:name="Medium List 2" w:semiHidden="0" w:uiPriority="66" w:unhideWhenUsed="0"/>
-    <w:lsdException w:name="Medium Grid 1" w:semiHidden="0" w:uiPriority="67" w:unhideWhenUsed="0"/>
-    <w:lsdException w:name="Medium Grid 2" w:semiHidden="0" w:uiPriority="68" w:unhideWhenUsed="0"/>
-    <w:lsdException w:name="Medium Grid 3" w:semiHidden="0" w:uiPriority="69" w:unhideWhenUsed="0"/>
-    <w:lsdException w:name="Dark List" w:semiHidden="0" w:uiPriority="70" w:unhideWhenUsed="0"/>
-    <w:lsdException w:name="Colorful Shading" w:semiHidden="0" w:uiPriority="71" w:unhideWhenUsed="0"/>
-    <w:lsdException w:name="Colorful List" w:semiHidden="0" w:uiPriority="72" w:unhideWhenUsed="0"/>
-    <w:lsdException w:name="Colorful Grid" w:semiHidden="0" w:uiPriority="73" w:unhideWhenUsed="0"/>
-    <w:lsdException w:name="Light Shading Accent 1" w:semiHidden="0" w:uiPriority="60" w:unhideWhenUsed="0"/>
-    <w:lsdException w:name="Light List Accent 1" w:semiHidden="0" w:uiPriority="61" w:unhideWhenUsed="0"/>
-    <w:lsdException w:name="Light Grid Accent 1" w:semiHidden="0" w:uiPriority="62" w:unhideWhenUsed="0"/>
-    <w:lsdException w:name="Medium Shading 1 Accent 1" w:semiHidden="0" w:uiPriority="63" w:unhideWhenUsed="0"/>
-    <w:lsdException w:name="Medium Shading 2 Accent 1" w:semiHidden="0" w:uiPriority="64" w:unhideWhenUsed="0"/>
-    <w:lsdException w:name="Medium List 1 Accent 1" w:semiHidden="0" w:uiPriority="65" w:unhideWhenUsed="0"/>
-    <w:lsdException w:name="Revision" w:unhideWhenUsed="0"/>
-    <w:lsdException w:name="List Paragraph" w:semiHidden="0" w:uiPriority="34" w:unhideWhenUsed="0" w:qFormat="1"/>
-    <w:lsdException w:name="Quote" w:semiHidden="0" w:uiPriority="29" w:unhideWhenUsed="0" w:qFormat="1"/>
-    <w:lsdException w:name="Intense Quote" w:semiHidden="0" w:uiPriority="30" w:unhideWhenUsed="0" w:qFormat="1"/>
-    <w:lsdException w:name="Medium List 2 Accent 1" w:semiHidden="0" w:uiPriority="66" w:unhideWhenUsed="0"/>
-    <w:lsdException w:name="Medium Grid 1 Accent 1" w:semiHidden="0" w:uiPriority="67" w:unhideWhenUsed="0"/>
-    <w:lsdException w:name="Medium Grid 2 Accent 1" w:semiHidden="0" w:uiPriority="68" w:unhideWhenUsed="0"/>
-    <w:lsdException w:name="Medium Grid 3 Accent 1" w:semiHidden="0" w:uiPriority="69" w:unhideWhenUsed="0"/>
-    <w:lsdException w:name="Dark List Accent 1" w:semiHidden="0" w:uiPriority="70" w:unhideWhenUsed="0"/>
-    <w:lsdException w:name="Colorful Shading Accent 1" w:semiHidden="0" w:uiPriority="71" w:unhideWhenUsed="0"/>
-    <w:lsdException w:name="Colorful List Accent 1" w:semiHidden="0" w:uiPriority="72" w:unhideWhenUsed="0"/>
-    <w:lsdException w:name="Colorful Grid Accent 1" w:semiHidden="0" w:uiPriority="73" w:unhideWhenUsed="0"/>
-    <w:lsdException w:name="Light Shading Accent 2" w:semiHidden="0" w:uiPriority="60" w:unhideWhenUsed="0"/>
-    <w:lsdException w:name="Light List Accent 2" w:semiHidden="0" w:uiPriority="61" w:unhideWhenUsed="0"/>
-    <w:lsdException w:name="Light Grid Accent 2" w:semiHidden="0" w:uiPriority="62" w:unhideWhenUsed="0"/>
-    <w:lsdException w:name="Medium Shading 1 Accent 2" w:semiHidden="0" w:uiPriority="63" w:unhideWhenUsed="0"/>
-    <w:lsdException w:name="Medium Shading 2 Accent 2" w:semiHidden="0" w:uiPriority="64" w:unhideWhenUsed="0"/>
-    <w:lsdException w:name="Medium List 1 Accent 2" w:semiHidden="0" w:uiPriority="65" w:unhideWhenUsed="0"/>
-    <w:lsdException w:name="Medium List 2 Accent 2" w:semiHidden="0" w:uiPriority="66" w:unhideWhenUsed="0"/>
-    <w:lsdException w:name="Medium Grid 1 Accent 2" w:semiHidden="0" w:uiPriority="67" w:unhideWhenUsed="0"/>
-    <w:lsdException w:name="Medium Grid 2 Accent 2" w:semiHidden="0" w:uiPriority="68" w:unhideWhenUsed="0"/>
-    <w:lsdException w:name="Medium Grid 3 Accent 2" w:semiHidden="0" w:uiPriority="69" w:unhideWhenUsed="0"/>
-    <w:lsdException w:name="Dark List Accent 2" w:semiHidden="0" w:uiPriority="70" w:unhideWhenUsed="0"/>
-    <w:lsdException w:name="Colorful Shading Accent 2" w:semiHidden="0" w:uiPriority="71" w:unhideWhenUsed="0"/>
-    <w:lsdException w:name="Colorful List Accent 2" w:semiHidden="0" w:uiPriority="72" w:unhideWhenUsed="0"/>
-    <w:lsdException w:name="Colorful Grid Accent 2" w:semiHidden="0" w:uiPriority="73" w:unhideWhenUsed="0"/>
-    <w:lsdException w:name="Light Shading Accent 3" w:semiHidden="0" w:uiPriority="60" w:unhideWhenUsed="0"/>
-    <w:lsdException w:name="Light List Accent 3" w:semiHidden="0" w:uiPriority="61" w:unhideWhenUsed="0"/>
-    <w:lsdException w:name="Light Grid Accent 3" w:semiHidden="0" w:uiPriority="62" w:unhideWhenUsed="0"/>
-    <w:lsdException w:name="Medium Shading 1 Accent 3" w:semiHidden="0" w:uiPriority="63" w:unhideWhenUsed="0"/>
-    <w:lsdException w:name="Medium Shading 2 Accent 3" w:semiHidden="0" w:uiPriority="64" w:unhideWhenUsed="0"/>
-    <w:lsdException w:name="Medium List 1 Accent 3" w:semiHidden="0" w:uiPriority="65" w:unhideWhenUsed="0"/>
-    <w:lsdException w:name="Medium List 2 Accent 3" w:semiHidden="0" w:uiPriority="66" w:unhideWhenUsed="0"/>
-    <w:lsdException w:name="Medium Grid 1 Accent 3" w:semiHidden="0" w:uiPriority="67" w:unhideWhenUsed="0"/>
-    <w:lsdException w:name="Medium Grid 2 Accent 3" w:semiHidden="0" w:uiPriority="68" w:unhideWhenUsed="0"/>
-    <w:lsdException w:name="Medium Grid 3 Accent 3" w:semiHidden="0" w:uiPriority="69" w:unhideWhenUsed="0"/>
-    <w:lsdException w:name="Dark List Accent 3" w:semiHidden="0" w:uiPriority="70" w:unhideWhenUsed="0"/>
-    <w:lsdException w:name="Colorful Shading Accent 3" w:semiHidden="0" w:uiPriority="71" w:unhideWhenUsed="0"/>
-    <w:lsdException w:name="Colorful List Accent 3" w:semiHidden="0" w:uiPriority="72" w:unhideWhenUsed="0"/>
-    <w:lsdException w:name="Colorful Grid Accent 3" w:semiHidden="0" w:uiPriority="73" w:unhideWhenUsed="0"/>
-    <w:lsdException w:name="Light Shading Accent 4" w:semiHidden="0" w:uiPriority="60" w:unhideWhenUsed="0"/>
-    <w:lsdException w:name="Light List Accent 4" w:semiHidden="0" w:uiPriority="61" w:unhideWhenUsed="0"/>
-    <w:lsdException w:name="Light Grid Accent 4" w:semiHidden="0" w:uiPriority="62" w:unhideWhenUsed="0"/>
-    <w:lsdException w:name="Medium Shading 1 Accent 4" w:semiHidden="0" w:uiPriority="63" w:unhideWhenUsed="0"/>
-    <w:lsdException w:name="Medium Shading 2 Accent 4" w:semiHidden="0" w:uiPriority="64" w:unhideWhenUsed="0"/>
-    <w:lsdException w:name="Medium List 1 Accent 4" w:semiHidden="0" w:uiPriority="65" w:unhideWhenUsed="0"/>
-    <w:lsdException w:name="Medium List 2 Accent 4" w:semiHidden="0" w:uiPriority="66" w:unhideWhenUsed="0"/>
-    <w:lsdException w:name="Medium Grid 1 Accent 4" w:semiHidden="0" w:uiPriority="67" w:unhideWhenUsed="0"/>
-    <w:lsdException w:name="Medium Grid 2 Accent 4" w:semiHidden="0" w:uiPriority="68" w:unhideWhenUsed="0"/>
-    <w:lsdException w:name="Medium Grid 3 Accent 4" w:semiHidden="0" w:uiPriority="69" w:unhideWhenUsed="0"/>
-    <w:lsdException w:name="Dark List Accent 4" w:semiHidden="0" w:uiPriority="70" w:unhideWhenUsed="0"/>
-    <w:lsdException w:name="Colorful Shading Accent 4" w:semiHidden="0" w:uiPriority="71" w:unhideWhenUsed="0"/>
-    <w:lsdException w:name="Colorful List Accent 4" w:semiHidden="0" w:uiPriority="72" w:unhideWhenUsed="0"/>
-    <w:lsdException w:name="Colorful Grid Accent 4" w:semiHidden="0" w:uiPriority="73" w:unhideWhenUsed="0"/>
-    <w:lsdException w:name="Light Shading Accent 5" w:semiHidden="0" w:uiPriority="60" w:unhideWhenUsed="0"/>
-    <w:lsdException w:name="Light List Accent 5" w:semiHidden="0" w:uiPriority="61" w:unhideWhenUsed="0"/>
-    <w:lsdException w:name="Light Grid Accent 5" w:semiHidden="0" w:uiPriority="62" w:unhideWhenUsed="0"/>
-    <w:lsdException w:name="Medium Shading 1 Accent 5" w:semiHidden="0" w:uiPriority="63" w:unhideWhenUsed="0"/>
-    <w:lsdException w:name="Medium Shading 2 Accent 5" w:semiHidden="0" w:uiPriority="64" w:unhideWhenUsed="0"/>
-    <w:lsdException w:name="Medium List 1 Accent 5" w:semiHidden="0" w:uiPriority="65" w:unhideWhenUsed="0"/>
-    <w:lsdException w:name="Medium List 2 Accent 5" w:semiHidden="0" w:uiPriority="66" w:unhideWhenUsed="0"/>
-    <w:lsdException w:name="Medium Grid 1 Accent 5" w:semiHidden="0" w:uiPriority="67" w:unhideWhenUsed="0"/>
-    <w:lsdException w:name="Medium Grid 2 Accent 5" w:semiHidden="0" w:uiPriority="68" w:unhideWhenUsed="0"/>
-    <w:lsdException w:name="Medium Grid 3 Accent 5" w:semiHidden="0" w:uiPriority="69" w:unhideWhenUsed="0"/>
-    <w:lsdException w:name="Dark List Accent 5" w:semiHidden="0" w:uiPriority="70" w:unhideWhenUsed="0"/>
-    <w:lsdException w:name="Colorful Shading Accent 5" w:semiHidden="0" w:uiPriority="71" w:unhideWhenUsed="0"/>
-    <w:lsdException w:name="Colorful List Accent 5" w:semiHidden="0" w:uiPriority="72" w:unhideWhenUsed="0"/>
-    <w:lsdException w:name="Colorful Grid Accent 5" w:semiHidden="0" w:uiPriority="73" w:unhideWhenUsed="0"/>
-    <w:lsdException w:name="Light Shading Accent 6" w:semiHidden="0" w:uiPriority="60" w:unhideWhenUsed="0"/>
-    <w:lsdException w:name="Light List Accent 6" w:semiHidden="0" w:uiPriority="61" w:unhideWhenUsed="0"/>
-    <w:lsdException w:name="Light Grid Accent 6" w:semiHidden="0" w:uiPriority="62" w:unhideWhenUsed="0"/>
-    <w:lsdException w:name="Medium Shading 1 Accent 6" w:semiHidden="0" w:uiPriority="63" w:unhideWhenUsed="0"/>
-    <w:lsdException w:name="Medium Shading 2 Accent 6" w:semiHidden="0" w:uiPriority="64" w:unhideWhenUsed="0"/>
-    <w:lsdException w:name="Medium List 1 Accent 6" w:semiHidden="0" w:uiPriority="65" w:unhideWhenUsed="0"/>
-    <w:lsdException w:name="Medium List 2 Accent 6" w:semiHidden="0" w:uiPriority="66" w:unhideWhenUsed="0"/>
-    <w:lsdException w:name="Medium Grid 1 Accent 6" w:semiHidden="0" w:uiPriority="67" w:unhideWhenUsed="0"/>
-    <w:lsdException w:name="Medium Grid 2 Accent 6" w:semiHidden="0" w:uiPriority="68" w:unhideWhenUsed="0"/>
-    <w:lsdException w:name="Medium Grid 3 Accent 6" w:semiHidden="0" w:uiPriority="69" w:unhideWhenUsed="0"/>
-    <w:lsdException w:name="Dark List Accent 6" w:semiHidden="0" w:uiPriority="70" w:unhideWhenUsed="0"/>
-    <w:lsdException w:name="Colorful Shading Accent 6" w:semiHidden="0" w:uiPriority="71" w:unhideWhenUsed="0"/>
-    <w:lsdException w:name="Colorful List Accent 6" w:semiHidden="0" w:uiPriority="72" w:unhideWhenUsed="0"/>
-    <w:lsdException w:name="Colorful Grid Accent 6" w:semiHidden="0" w:uiPriority="73" w:unhideWhenUsed="0"/>
-    <w:lsdException w:name="Subtle Emphasis" w:semiHidden="0" w:uiPriority="19" w:unhideWhenUsed="0" w:qFormat="1"/>
-    <w:lsdException w:name="Intense Emphasis" w:semiHidden="0" w:uiPriority="21" w:unhideWhenUsed="0" w:qFormat="1"/>
-    <w:lsdException w:name="Subtle Reference" w:semiHidden="0" w:uiPriority="31" w:unhideWhenUsed="0" w:qFormat="1"/>
-    <w:lsdException w:name="Intense Reference" w:semiHidden="0" w:uiPriority="32" w:unhideWhenUsed="0" w:qFormat="1"/>
-    <w:lsdException w:name="Book Title" w:semiHidden="0" w:uiPriority="33" w:unhideWhenUsed="0" w:qFormat="1"/>
-    <w:lsdException w:name="Bibliography" w:uiPriority="37"/>
-    <w:lsdException w:name="TOC Heading" w:uiPriority="39" w:qFormat="1"/>
-  </w:latentStyles>
-  <w:style w:type="paragraph" w:default="1" w:styleId="Normal">
-    <w:name w:val="Normal"/>
-    <w:qFormat/>
-  </w:style>
-  <w:style w:type="character" w:default="1" w:styleId="DefaultParagraphFont">
-    <w:name w:val="Default Paragraph Font"/>
-    <w:uiPriority w:val="1"/>
-    <w:semiHidden/>
-    <w:unhideWhenUsed/>
-  </w:style>
-  <w:style w:type="table" w:default="1" w:styleId="TableNormal">
-    <w:name w:val="Normal Table"/>
-    <w:uiPriority w:val="99"/>
-    <w:semiHidden/>
-    <w:unhideWhenUsed/>
-    <w:tblPr>
-      <w:tblInd w:w="0" w:type="dxa"/>
-      <w:tblCellMar>
-        <w:top w:w="0" w:type="dxa"/>
-        <w:left w:w="108" w:type="dxa"/>
-        <w:bottom w:w="0" w:type="dxa"/>
-        <w:right w:w="108" w:type="dxa"/>
-      </w:tblCellMar>
-    </w:tblPr>
-  </w:style>
-  <w:style w:type="numbering" w:default="1" w:styleId="NoList">
-    <w:name w:val="No List"/>
-    <w:uiPriority w:val="99"/>
-    <w:semiHidden/>
-    <w:unhideWhenUsed/>
-  </w:style>
-  <w:style w:type="paragraph" w:customStyle="1" w:styleId="CA449681EBCF437699B1C24EE0B3CB9C">
-    <w:name w:val="CA449681EBCF437699B1C24EE0B3CB9C"/>
-    <w:rsid w:val="00824A60"/>
-  </w:style>
-  <w:style w:type="paragraph" w:customStyle="1" w:styleId="BE42EDD0E24A4EE099B9DCCD40F51825">
-    <w:name w:val="BE42EDD0E24A4EE099B9DCCD40F51825"/>
-    <w:rsid w:val="00824A60"/>
-  </w:style>
-  <w:style w:type="paragraph" w:customStyle="1" w:styleId="9F8B1AD89E4E491A8EE55562417DB6BF">
-    <w:name w:val="9F8B1AD89E4E491A8EE55562417DB6BF"/>
-    <w:rsid w:val="00824A60"/>
-  </w:style>
-  <w:style w:type="paragraph" w:customStyle="1" w:styleId="74C3336695B343F4A04A3447E9703E8B">
-    <w:name w:val="74C3336695B343F4A04A3447E9703E8B"/>
-    <w:rsid w:val="00824A60"/>
-  </w:style>
-  <w:style w:type="paragraph" w:customStyle="1" w:styleId="AF9D76E34F4C43589CF529C0787B282E">
-    <w:name w:val="AF9D76E34F4C43589CF529C0787B282E"/>
-    <w:rsid w:val="00824A60"/>
-  </w:style>
-</w:styles>
-</file>
-
-<file path=word/glossary/stylesWithEffects.xml><?xml version="1.0" encoding="utf-8"?>
-<w:styles xmlns:wpc="http://schemas.microsoft.com/office/word/2010/wordprocessingCanvas" xmlns:mc="http://schemas.openxmlformats.org/markup-compatibility/2006" xmlns:o="urn:schemas-microsoft-com:office:office" xmlns:r="http://schemas.openxmlformats.org/officeDocument/2006/relationships" xmlns:m="http://schemas.openxmlformats.org/officeDocument/2006/math" xmlns:v="urn:schemas-microsoft-com:vml" xmlns:wp14="http://schemas.microsoft.com/office/word/2010/wordprocessingDrawing" xmlns:wp="http://schemas.openxmlformats.org/drawingml/2006/wordprocessingDrawing" xmlns:w10="urn:schemas-microsoft-com:office:word" xmlns:w="http://schemas.openxmlformats.org/wordprocessingml/2006/main" xmlns:w14="http://schemas.microsoft.com/office/word/2010/wordml" xmlns:wpg="http://schemas.microsoft.com/office/word/2010/wordprocessingGroup" xmlns:wpi="http://schemas.microsoft.com/office/word/2010/wordprocessingInk" xmlns:wne="http://schemas.microsoft.com/office/word/2006/wordml" xmlns:wps="http://schemas.microsoft.com/office/word/2010/wordprocessingShape" mc:Ignorable="w14 wp14">
-  <w:docDefaults>
-    <w:rPrDefault>
-      <w:rPr>
-        <w:rFonts w:asciiTheme="minorHAnsi" w:eastAsiaTheme="minorEastAsia" w:hAnsiTheme="minorHAnsi" w:cstheme="minorBidi"/>
-        <w:sz w:val="22"/>
-        <w:szCs w:val="22"/>
-        <w:lang w:val="nl-NL" w:eastAsia="nl-NL" w:bidi="ar-SA"/>
-      </w:rPr>
-    </w:rPrDefault>
-    <w:pPrDefault>
-      <w:pPr>
-        <w:spacing w:after="200" w:line="276" w:lineRule="auto"/>
-      </w:pPr>
-    </w:pPrDefault>
-  </w:docDefaults>
-  <w:latentStyles w:defLockedState="0" w:defUIPriority="99" w:defSemiHidden="1" w:defUnhideWhenUsed="1" w:defQFormat="0" w:count="267">
-    <w:lsdException w:name="Normal" w:semiHidden="0" w:uiPriority="0" w:unhideWhenUsed="0" w:qFormat="1"/>
-    <w:lsdException w:name="heading 1" w:semiHidden="0" w:uiPriority="9" w:unhideWhenUsed="0" w:qFormat="1"/>
-    <w:lsdException w:name="heading 2" w:uiPriority="9" w:qFormat="1"/>
-    <w:lsdException w:name="heading 3" w:uiPriority="9" w:qFormat="1"/>
-    <w:lsdException w:name="heading 4" w:uiPriority="9" w:qFormat="1"/>
-    <w:lsdException w:name="heading 5" w:uiPriority="9" w:qFormat="1"/>
-    <w:lsdException w:name="heading 6" w:uiPriority="9" w:qFormat="1"/>
-    <w:lsdException w:name="heading 7" w:uiPriority="9" w:qFormat="1"/>
-    <w:lsdException w:name="heading 8" w:uiPriority="9" w:qFormat="1"/>
-    <w:lsdException w:name="heading 9" w:uiPriority="9" w:qFormat="1"/>
-    <w:lsdException w:name="toc 1" w:uiPriority="39"/>
-    <w:lsdException w:name="toc 2" w:uiPriority="39"/>
-    <w:lsdException w:name="toc 3" w:uiPriority="39"/>
-    <w:lsdException w:name="toc 4" w:uiPriority="39"/>
-    <w:lsdException w:name="toc 5" w:uiPriority="39"/>
-    <w:lsdException w:name="toc 6" w:uiPriority="39"/>
-    <w:lsdException w:name="toc 7" w:uiPriority="39"/>
-    <w:lsdException w:name="toc 8" w:uiPriority="39"/>
-    <w:lsdException w:name="toc 9" w:uiPriority="39"/>
-    <w:lsdException w:name="caption" w:uiPriority="35" w:qFormat="1"/>
-    <w:lsdException w:name="Title" w:semiHidden="0" w:uiPriority="10" w:unhideWhenUsed="0" w:qFormat="1"/>
-    <w:lsdException w:name="Default Paragraph Font" w:uiPriority="1"/>
-    <w:lsdException w:name="Subtitle" w:semiHidden="0" w:uiPriority="11" w:unhideWhenUsed="0" w:qFormat="1"/>
-    <w:lsdException w:name="Strong" w:semiHidden="0" w:uiPriority="22" w:unhideWhenUsed="0" w:qFormat="1"/>
-    <w:lsdException w:name="Emphasis" w:semiHidden="0" w:uiPriority="20" w:unhideWhenUsed="0" w:qFormat="1"/>
-    <w:lsdException w:name="Table Grid" w:semiHidden="0" w:uiPriority="59" w:unhideWhenUsed="0"/>
-    <w:lsdException w:name="Placeholder Text" w:unhideWhenUsed="0"/>
-    <w:lsdException w:name="No Spacing" w:semiHidden="0" w:uiPriority="1" w:unhideWhenUsed="0" w:qFormat="1"/>
-    <w:lsdException w:name="Light Shading" w:semiHidden="0" w:uiPriority="60" w:unhideWhenUsed="0"/>
-    <w:lsdException w:name="Light List" w:semiHidden="0" w:uiPriority="61" w:unhideWhenUsed="0"/>
-    <w:lsdException w:name="Light Grid" w:semiHidden="0" w:uiPriority="62" w:unhideWhenUsed="0"/>
-    <w:lsdException w:name="Medium Shading 1" w:semiHidden="0" w:uiPriority="63" w:unhideWhenUsed="0"/>
-    <w:lsdException w:name="Medium Shading 2" w:semiHidden="0" w:uiPriority="64" w:unhideWhenUsed="0"/>
-    <w:lsdException w:name="Medium List 1" w:semiHidden="0" w:uiPriority="65" w:unhideWhenUsed="0"/>
-    <w:lsdException w:name="Medium List 2" w:semiHidden="0" w:uiPriority="66" w:unhideWhenUsed="0"/>
-    <w:lsdException w:name="Medium Grid 1" w:semiHidden="0" w:uiPriority="67" w:unhideWhenUsed="0"/>
-    <w:lsdException w:name="Medium Grid 2" w:semiHidden="0" w:uiPriority="68" w:unhideWhenUsed="0"/>
-    <w:lsdException w:name="Medium Grid 3" w:semiHidden="0" w:uiPriority="69" w:unhideWhenUsed="0"/>
-    <w:lsdException w:name="Dark List" w:semiHidden="0" w:uiPriority="70" w:unhideWhenUsed="0"/>
-    <w:lsdException w:name="Colorful Shading" w:semiHidden="0" w:uiPriority="71" w:unhideWhenUsed="0"/>
-    <w:lsdException w:name="Colorful List" w:semiHidden="0" w:uiPriority="72" w:unhideWhenUsed="0"/>
-    <w:lsdException w:name="Colorful Grid" w:semiHidden="0" w:uiPriority="73" w:unhideWhenUsed="0"/>
-    <w:lsdException w:name="Light Shading Accent 1" w:semiHidden="0" w:uiPriority="60" w:unhideWhenUsed="0"/>
-    <w:lsdException w:name="Light List Accent 1" w:semiHidden="0" w:uiPriority="61" w:unhideWhenUsed="0"/>
-    <w:lsdException w:name="Light Grid Accent 1" w:semiHidden="0" w:uiPriority="62" w:unhideWhenUsed="0"/>
-    <w:lsdException w:name="Medium Shading 1 Accent 1" w:semiHidden="0" w:uiPriority="63" w:unhideWhenUsed="0"/>
-    <w:lsdException w:name="Medium Shading 2 Accent 1" w:semiHidden="0" w:uiPriority="64" w:unhideWhenUsed="0"/>
-    <w:lsdException w:name="Medium List 1 Accent 1" w:semiHidden="0" w:uiPriority="65" w:unhideWhenUsed="0"/>
-    <w:lsdException w:name="Revision" w:unhideWhenUsed="0"/>
-    <w:lsdException w:name="List Paragraph" w:semiHidden="0" w:uiPriority="34" w:unhideWhenUsed="0" w:qFormat="1"/>
-    <w:lsdException w:name="Quote" w:semiHidden="0" w:uiPriority="29" w:unhideWhenUsed="0" w:qFormat="1"/>
-    <w:lsdException w:name="Intense Quote" w:semiHidden="0" w:uiPriority="30" w:unhideWhenUsed="0" w:qFormat="1"/>
-    <w:lsdException w:name="Medium List 2 Accent 1" w:semiHidden="0" w:uiPriority="66" w:unhideWhenUsed="0"/>
-    <w:lsdException w:name="Medium Grid 1 Accent 1" w:semiHidden="0" w:uiPriority="67" w:unhideWhenUsed="0"/>
-    <w:lsdException w:name="Medium Grid 2 Accent 1" w:semiHidden="0" w:uiPriority="68" w:unhideWhenUsed="0"/>
-    <w:lsdException w:name="Medium Grid 3 Accent 1" w:semiHidden="0" w:uiPriority="69" w:unhideWhenUsed="0"/>
-    <w:lsdException w:name="Dark List Accent 1" w:semiHidden="0" w:uiPriority="70" w:unhideWhenUsed="0"/>
-    <w:lsdException w:name="Colorful Shading Accent 1" w:semiHidden="0" w:uiPriority="71" w:unhideWhenUsed="0"/>
-    <w:lsdException w:name="Colorful List Accent 1" w:semiHidden="0" w:uiPriority="72" w:unhideWhenUsed="0"/>
-    <w:lsdException w:name="Colorful Grid Accent 1" w:semiHidden="0" w:uiPriority="73" w:unhideWhenUsed="0"/>
-    <w:lsdException w:name="Light Shading Accent 2" w:semiHidden="0" w:uiPriority="60" w:unhideWhenUsed="0"/>
-    <w:lsdException w:name="Light List Accent 2" w:semiHidden="0" w:uiPriority="61" w:unhideWhenUsed="0"/>
-    <w:lsdException w:name="Light Grid Accent 2" w:semiHidden="0" w:uiPriority="62" w:unhideWhenUsed="0"/>
-    <w:lsdException w:name="Medium Shading 1 Accent 2" w:semiHidden="0" w:uiPriority="63" w:unhideWhenUsed="0"/>
-    <w:lsdException w:name="Medium Shading 2 Accent 2" w:semiHidden="0" w:uiPriority="64" w:unhideWhenUsed="0"/>
-    <w:lsdException w:name="Medium List 1 Accent 2" w:semiHidden="0" w:uiPriority="65" w:unhideWhenUsed="0"/>
-    <w:lsdException w:name="Medium List 2 Accent 2" w:semiHidden="0" w:uiPriority="66" w:unhideWhenUsed="0"/>
-    <w:lsdException w:name="Medium Grid 1 Accent 2" w:semiHidden="0" w:uiPriority="67" w:unhideWhenUsed="0"/>
-    <w:lsdException w:name="Medium Grid 2 Accent 2" w:semiHidden="0" w:uiPriority="68" w:unhideWhenUsed="0"/>
-    <w:lsdException w:name="Medium Grid 3 Accent 2" w:semiHidden="0" w:uiPriority="69" w:unhideWhenUsed="0"/>
-    <w:lsdException w:name="Dark List Accent 2" w:semiHidden="0" w:uiPriority="70" w:unhideWhenUsed="0"/>
-    <w:lsdException w:name="Colorful Shading Accent 2" w:semiHidden="0" w:uiPriority="71" w:unhideWhenUsed="0"/>
-    <w:lsdException w:name="Colorful List Accent 2" w:semiHidden="0" w:uiPriority="72" w:unhideWhenUsed="0"/>
-    <w:lsdException w:name="Colorful Grid Accent 2" w:semiHidden="0" w:uiPriority="73" w:unhideWhenUsed="0"/>
-    <w:lsdException w:name="Light Shading Accent 3" w:semiHidden="0" w:uiPriority="60" w:unhideWhenUsed="0"/>
-    <w:lsdException w:name="Light List Accent 3" w:semiHidden="0" w:uiPriority="61" w:unhideWhenUsed="0"/>
-    <w:lsdException w:name="Light Grid Accent 3" w:semiHidden="0" w:uiPriority="62" w:unhideWhenUsed="0"/>
-    <w:lsdException w:name="Medium Shading 1 Accent 3" w:semiHidden="0" w:uiPriority="63" w:unhideWhenUsed="0"/>
-    <w:lsdException w:name="Medium Shading 2 Accent 3" w:semiHidden="0" w:uiPriority="64" w:unhideWhenUsed="0"/>
-    <w:lsdException w:name="Medium List 1 Accent 3" w:semiHidden="0" w:uiPriority="65" w:unhideWhenUsed="0"/>
-    <w:lsdException w:name="Medium List 2 Accent 3" w:semiHidden="0" w:uiPriority="66" w:unhideWhenUsed="0"/>
-    <w:lsdException w:name="Medium Grid 1 Accent 3" w:semiHidden="0" w:uiPriority="67" w:unhideWhenUsed="0"/>
-    <w:lsdException w:name="Medium Grid 2 Accent 3" w:semiHidden="0" w:uiPriority="68" w:unhideWhenUsed="0"/>
-    <w:lsdException w:name="Medium Grid 3 Accent 3" w:semiHidden="0" w:uiPriority="69" w:unhideWhenUsed="0"/>
-    <w:lsdException w:name="Dark List Accent 3" w:semiHidden="0" w:uiPriority="70" w:unhideWhenUsed="0"/>
-    <w:lsdException w:name="Colorful Shading Accent 3" w:semiHidden="0" w:uiPriority="71" w:unhideWhenUsed="0"/>
-    <w:lsdException w:name="Colorful List Accent 3" w:semiHidden="0" w:uiPriority="72" w:unhideWhenUsed="0"/>
-    <w:lsdException w:name="Colorful Grid Accent 3" w:semiHidden="0" w:uiPriority="73" w:unhideWhenUsed="0"/>
-    <w:lsdException w:name="Light Shading Accent 4" w:semiHidden="0" w:uiPriority="60" w:unhideWhenUsed="0"/>
-    <w:lsdException w:name="Light List Accent 4" w:semiHidden="0" w:uiPriority="61" w:unhideWhenUsed="0"/>
-    <w:lsdException w:name="Light Grid Accent 4" w:semiHidden="0" w:uiPriority="62" w:unhideWhenUsed="0"/>
-    <w:lsdException w:name="Medium Shading 1 Accent 4" w:semiHidden="0" w:uiPriority="63" w:unhideWhenUsed="0"/>
-    <w:lsdException w:name="Medium Shading 2 Accent 4" w:semiHidden="0" w:uiPriority="64" w:unhideWhenUsed="0"/>
-    <w:lsdException w:name="Medium List 1 Accent 4" w:semiHidden="0" w:uiPriority="65" w:unhideWhenUsed="0"/>
-    <w:lsdException w:name="Medium List 2 Accent 4" w:semiHidden="0" w:uiPriority="66" w:unhideWhenUsed="0"/>
-    <w:lsdException w:name="Medium Grid 1 Accent 4" w:semiHidden="0" w:uiPriority="67" w:unhideWhenUsed="0"/>
-    <w:lsdException w:name="Medium Grid 2 Accent 4" w:semiHidden="0" w:uiPriority="68" w:unhideWhenUsed="0"/>
-    <w:lsdException w:name="Medium Grid 3 Accent 4" w:semiHidden="0" w:uiPriority="69" w:unhideWhenUsed="0"/>
-    <w:lsdException w:name="Dark List Accent 4" w:semiHidden="0" w:uiPriority="70" w:unhideWhenUsed="0"/>
-    <w:lsdException w:name="Colorful Shading Accent 4" w:semiHidden="0" w:uiPriority="71" w:unhideWhenUsed="0"/>
-    <w:lsdException w:name="Colorful List Accent 4" w:semiHidden="0" w:uiPriority="72" w:unhideWhenUsed="0"/>
-    <w:lsdException w:name="Colorful Grid Accent 4" w:semiHidden="0" w:uiPriority="73" w:unhideWhenUsed="0"/>
-    <w:lsdException w:name="Light Shading Accent 5" w:semiHidden="0" w:uiPriority="60" w:unhideWhenUsed="0"/>
-    <w:lsdException w:name="Light List Accent 5" w:semiHidden="0" w:uiPriority="61" w:unhideWhenUsed="0"/>
-    <w:lsdException w:name="Light Grid Accent 5" w:semiHidden="0" w:uiPriority="62" w:unhideWhenUsed="0"/>
-    <w:lsdException w:name="Medium Shading 1 Accent 5" w:semiHidden="0" w:uiPriority="63" w:unhideWhenUsed="0"/>
-    <w:lsdException w:name="Medium Shading 2 Accent 5" w:semiHidden="0" w:uiPriority="64" w:unhideWhenUsed="0"/>
-    <w:lsdException w:name="Medium List 1 Accent 5" w:semiHidden="0" w:uiPriority="65" w:unhideWhenUsed="0"/>
-    <w:lsdException w:name="Medium List 2 Accent 5" w:semiHidden="0" w:uiPriority="66" w:unhideWhenUsed="0"/>
-    <w:lsdException w:name="Medium Grid 1 Accent 5" w:semiHidden="0" w:uiPriority="67" w:unhideWhenUsed="0"/>
-    <w:lsdException w:name="Medium Grid 2 Accent 5" w:semiHidden="0" w:uiPriority="68" w:unhideWhenUsed="0"/>
-    <w:lsdException w:name="Medium Grid 3 Accent 5" w:semiHidden="0" w:uiPriority="69" w:unhideWhenUsed="0"/>
-    <w:lsdException w:name="Dark List Accent 5" w:semiHidden="0" w:uiPriority="70" w:unhideWhenUsed="0"/>
-    <w:lsdException w:name="Colorful Shading Accent 5" w:semiHidden="0" w:uiPriority="71" w:unhideWhenUsed="0"/>
-    <w:lsdException w:name="Colorful List Accent 5" w:semiHidden="0" w:uiPriority="72" w:unhideWhenUsed="0"/>
-    <w:lsdException w:name="Colorful Grid Accent 5" w:semiHidden="0" w:uiPriority="73" w:unhideWhenUsed="0"/>
-    <w:lsdException w:name="Light Shading Accent 6" w:semiHidden="0" w:uiPriority="60" w:unhideWhenUsed="0"/>
-    <w:lsdException w:name="Light List Accent 6" w:semiHidden="0" w:uiPriority="61" w:unhideWhenUsed="0"/>
-    <w:lsdException w:name="Light Grid Accent 6" w:semiHidden="0" w:uiPriority="62" w:unhideWhenUsed="0"/>
-    <w:lsdException w:name="Medium Shading 1 Accent 6" w:semiHidden="0" w:uiPriority="63" w:unhideWhenUsed="0"/>
-    <w:lsdException w:name="Medium Shading 2 Accent 6" w:semiHidden="0" w:uiPriority="64" w:unhideWhenUsed="0"/>
-    <w:lsdException w:name="Medium List 1 Accent 6" w:semiHidden="0" w:uiPriority="65" w:unhideWhenUsed="0"/>
-    <w:lsdException w:name="Medium List 2 Accent 6" w:semiHidden="0" w:uiPriority="66" w:unhideWhenUsed="0"/>
-    <w:lsdException w:name="Medium Grid 1 Accent 6" w:semiHidden="0" w:uiPriority="67" w:unhideWhenUsed="0"/>
-    <w:lsdException w:name="Medium Grid 2 Accent 6" w:semiHidden="0" w:uiPriority="68" w:unhideWhenUsed="0"/>
-    <w:lsdException w:name="Medium Grid 3 Accent 6" w:semiHidden="0" w:uiPriority="69" w:unhideWhenUsed="0"/>
-    <w:lsdException w:name="Dark List Accent 6" w:semiHidden="0" w:uiPriority="70" w:unhideWhenUsed="0"/>
-    <w:lsdException w:name="Colorful Shading Accent 6" w:semiHidden="0" w:uiPriority="71" w:unhideWhenUsed="0"/>
-    <w:lsdException w:name="Colorful List Accent 6" w:semiHidden="0" w:uiPriority="72" w:unhideWhenUsed="0"/>
-    <w:lsdException w:name="Colorful Grid Accent 6" w:semiHidden="0" w:uiPriority="73" w:unhideWhenUsed="0"/>
-    <w:lsdException w:name="Subtle Emphasis" w:semiHidden="0" w:uiPriority="19" w:unhideWhenUsed="0" w:qFormat="1"/>
-    <w:lsdException w:name="Intense Emphasis" w:semiHidden="0" w:uiPriority="21" w:unhideWhenUsed="0" w:qFormat="1"/>
-    <w:lsdException w:name="Subtle Reference" w:semiHidden="0" w:uiPriority="31" w:unhideWhenUsed="0" w:qFormat="1"/>
-    <w:lsdException w:name="Intense Reference" w:semiHidden="0" w:uiPriority="32" w:unhideWhenUsed="0" w:qFormat="1"/>
-    <w:lsdException w:name="Book Title" w:semiHidden="0" w:uiPriority="33" w:unhideWhenUsed="0" w:qFormat="1"/>
-    <w:lsdException w:name="Bibliography" w:uiPriority="37"/>
-    <w:lsdException w:name="TOC Heading" w:uiPriority="39" w:qFormat="1"/>
-  </w:latentStyles>
-  <w:style w:type="paragraph" w:default="1" w:styleId="Normal">
-    <w:name w:val="Normal"/>
-    <w:qFormat/>
-  </w:style>
-  <w:style w:type="character" w:default="1" w:styleId="DefaultParagraphFont">
-    <w:name w:val="Default Paragraph Font"/>
-    <w:uiPriority w:val="1"/>
-    <w:semiHidden/>
-    <w:unhideWhenUsed/>
-  </w:style>
-  <w:style w:type="table" w:default="1" w:styleId="TableNormal">
-    <w:name w:val="Normal Table"/>
-    <w:uiPriority w:val="99"/>
-    <w:semiHidden/>
-    <w:unhideWhenUsed/>
-    <w:tblPr>
-      <w:tblInd w:w="0" w:type="dxa"/>
-      <w:tblCellMar>
-        <w:top w:w="0" w:type="dxa"/>
-        <w:left w:w="108" w:type="dxa"/>
-        <w:bottom w:w="0" w:type="dxa"/>
-        <w:right w:w="108" w:type="dxa"/>
-      </w:tblCellMar>
-    </w:tblPr>
-  </w:style>
-  <w:style w:type="numbering" w:default="1" w:styleId="NoList">
-    <w:name w:val="No List"/>
-    <w:uiPriority w:val="99"/>
-    <w:semiHidden/>
-    <w:unhideWhenUsed/>
-  </w:style>
-  <w:style w:type="paragraph" w:customStyle="1" w:styleId="CA449681EBCF437699B1C24EE0B3CB9C">
-    <w:name w:val="CA449681EBCF437699B1C24EE0B3CB9C"/>
-    <w:rsid w:val="00824A60"/>
-  </w:style>
-  <w:style w:type="paragraph" w:customStyle="1" w:styleId="BE42EDD0E24A4EE099B9DCCD40F51825">
-    <w:name w:val="BE42EDD0E24A4EE099B9DCCD40F51825"/>
-    <w:rsid w:val="00824A60"/>
-  </w:style>
-  <w:style w:type="paragraph" w:customStyle="1" w:styleId="9F8B1AD89E4E491A8EE55562417DB6BF">
-    <w:name w:val="9F8B1AD89E4E491A8EE55562417DB6BF"/>
-    <w:rsid w:val="00824A60"/>
-  </w:style>
-  <w:style w:type="paragraph" w:customStyle="1" w:styleId="74C3336695B343F4A04A3447E9703E8B">
-    <w:name w:val="74C3336695B343F4A04A3447E9703E8B"/>
-    <w:rsid w:val="00824A60"/>
-  </w:style>
-  <w:style w:type="paragraph" w:customStyle="1" w:styleId="AF9D76E34F4C43589CF529C0787B282E">
-    <w:name w:val="AF9D76E34F4C43589CF529C0787B282E"/>
-    <w:rsid w:val="00824A60"/>
-  </w:style>
-</w:styles>
-</file>
-
-<file path=word/glossary/webSettings.xml><?xml version="1.0" encoding="utf-8"?>
-<w:webSettings xmlns:mc="http://schemas.openxmlformats.org/markup-compatibility/2006" xmlns:r="http://schemas.openxmlformats.org/officeDocument/2006/relationships" xmlns:w="http://schemas.openxmlformats.org/wordprocessingml/2006/main" xmlns:w14="http://schemas.microsoft.com/office/word/2010/wordml" mc:Ignorable="w14">
-  <w:optimizeForBrowser/>
-  <w:allowPNG/>
-</w:webSettings>
 </file>
 
 <file path=word/theme/theme1.xml><?xml version="1.0" encoding="utf-8"?>
@@ -6884,7 +6318,7 @@
 </file>
 
 <file path=customXml/itemProps2.xml><?xml version="1.0" encoding="utf-8"?>
-<ds:datastoreItem xmlns:ds="http://schemas.openxmlformats.org/officeDocument/2006/customXml" ds:itemID="{AC7C9B4C-AE36-447E-97B4-489B73B20F08}">
+<ds:datastoreItem xmlns:ds="http://schemas.openxmlformats.org/officeDocument/2006/customXml" ds:itemID="{9B27CAC4-12CB-4786-94FE-7100F7C78BB4}">
   <ds:schemaRefs>
     <ds:schemaRef ds:uri="http://schemas.openxmlformats.org/officeDocument/2006/bibliography"/>
   </ds:schemaRefs>

</xml_diff>